<commit_message>
Update Cahier des Charges doccument
</commit_message>
<xml_diff>
--- a/Analyse/Cahier des Charges.docx
+++ b/Analyse/Cahier des Charges.docx
@@ -1,6 +1,6 @@
 
 <file path=word/document.xml><?xml version="1.0" encoding="utf-8"?>
-<w:document xmlns:wpc="http://schemas.microsoft.com/office/word/2010/wordprocessingCanvas" xmlns:cx="http://schemas.microsoft.com/office/drawing/2014/chartex" xmlns:cx1="http://schemas.microsoft.com/office/drawing/2015/9/8/chartex" xmlns:cx2="http://schemas.microsoft.com/office/drawing/2015/10/21/chartex" xmlns:cx3="http://schemas.microsoft.com/office/drawing/2016/5/9/chartex" xmlns:cx4="http://schemas.microsoft.com/office/drawing/2016/5/10/chartex" xmlns:cx5="http://schemas.microsoft.com/office/drawing/2016/5/11/chartex" xmlns:cx6="http://schemas.microsoft.com/office/drawing/2016/5/12/chartex" xmlns:cx7="http://schemas.microsoft.com/office/drawing/2016/5/13/chartex" xmlns:cx8="http://schemas.microsoft.com/office/drawing/2016/5/14/chartex" xmlns:mc="http://schemas.openxmlformats.org/markup-compatibility/2006" xmlns:aink="http://schemas.microsoft.com/office/drawing/2016/ink" xmlns:am3d="http://schemas.microsoft.com/office/drawing/2017/model3d" xmlns:o="urn:schemas-microsoft-com:office:office" xmlns:oel="http://schemas.microsoft.com/office/2019/extlst" xmlns:r="http://schemas.openxmlformats.org/officeDocument/2006/relationships" xmlns:m="http://schemas.openxmlformats.org/officeDocument/2006/math" xmlns:v="urn:schemas-microsoft-com:vml" xmlns:wp14="http://schemas.microsoft.com/office/word/2010/wordprocessingDrawing" xmlns:wp="http://schemas.openxmlformats.org/drawingml/2006/wordprocessingDrawing" xmlns:w10="urn:schemas-microsoft-com:office:word" xmlns:w="http://schemas.openxmlformats.org/wordprocessingml/2006/main" xmlns:w14="http://schemas.microsoft.com/office/word/2010/wordml" xmlns:w15="http://schemas.microsoft.com/office/word/2012/wordml" xmlns:w16cex="http://schemas.microsoft.com/office/word/2018/wordml/cex" xmlns:w16cid="http://schemas.microsoft.com/office/word/2016/wordml/cid" xmlns:w16="http://schemas.microsoft.com/office/word/2018/wordml" xmlns:w16sdtdh="http://schemas.microsoft.com/office/word/2020/wordml/sdtdatahash" xmlns:w16se="http://schemas.microsoft.com/office/word/2015/wordml/symex" xmlns:wpg="http://schemas.microsoft.com/office/word/2010/wordprocessingGroup" xmlns:wpi="http://schemas.microsoft.com/office/word/2010/wordprocessingInk" xmlns:wne="http://schemas.microsoft.com/office/word/2006/wordml" xmlns:wps="http://schemas.microsoft.com/office/word/2010/wordprocessingShape" mc:Ignorable="w14 w15 w16se w16cid w16 w16cex w16sdtdh wp14">
+<w:document xmlns:wpc="http://schemas.microsoft.com/office/word/2010/wordprocessingCanvas" xmlns:cx="http://schemas.microsoft.com/office/drawing/2014/chartex" xmlns:cx1="http://schemas.microsoft.com/office/drawing/2015/9/8/chartex" xmlns:cx2="http://schemas.microsoft.com/office/drawing/2015/10/21/chartex" xmlns:cx3="http://schemas.microsoft.com/office/drawing/2016/5/9/chartex" xmlns:cx4="http://schemas.microsoft.com/office/drawing/2016/5/10/chartex" xmlns:cx5="http://schemas.microsoft.com/office/drawing/2016/5/11/chartex" xmlns:cx6="http://schemas.microsoft.com/office/drawing/2016/5/12/chartex" xmlns:cx7="http://schemas.microsoft.com/office/drawing/2016/5/13/chartex" xmlns:cx8="http://schemas.microsoft.com/office/drawing/2016/5/14/chartex" xmlns:mc="http://schemas.openxmlformats.org/markup-compatibility/2006" xmlns:aink="http://schemas.microsoft.com/office/drawing/2016/ink" xmlns:am3d="http://schemas.microsoft.com/office/drawing/2017/model3d" xmlns:o="urn:schemas-microsoft-com:office:office" xmlns:r="http://schemas.openxmlformats.org/officeDocument/2006/relationships" xmlns:m="http://schemas.openxmlformats.org/officeDocument/2006/math" xmlns:v="urn:schemas-microsoft-com:vml" xmlns:wp14="http://schemas.microsoft.com/office/word/2010/wordprocessingDrawing" xmlns:wp="http://schemas.openxmlformats.org/drawingml/2006/wordprocessingDrawing" xmlns:w10="urn:schemas-microsoft-com:office:word" xmlns:w="http://schemas.openxmlformats.org/wordprocessingml/2006/main" xmlns:w14="http://schemas.microsoft.com/office/word/2010/wordml" xmlns:w15="http://schemas.microsoft.com/office/word/2012/wordml" xmlns:w16cex="http://schemas.microsoft.com/office/word/2018/wordml/cex" xmlns:w16cid="http://schemas.microsoft.com/office/word/2016/wordml/cid" xmlns:w16="http://schemas.microsoft.com/office/word/2018/wordml" xmlns:w16sdtdh="http://schemas.microsoft.com/office/word/2020/wordml/sdtdatahash" xmlns:w16se="http://schemas.microsoft.com/office/word/2015/wordml/symex" xmlns:wpg="http://schemas.microsoft.com/office/word/2010/wordprocessingGroup" xmlns:wpi="http://schemas.microsoft.com/office/word/2010/wordprocessingInk" xmlns:wne="http://schemas.microsoft.com/office/word/2006/wordml" xmlns:wps="http://schemas.microsoft.com/office/word/2010/wordprocessingShape" mc:Ignorable="w14 w15 w16se w16cid w16 w16cex w16sdtdh wp14">
   <w:body>
     <w:p>
       <w:pPr>
@@ -107,7 +107,7 @@
       <w:sdtContent>
         <w:p>
           <w:pPr>
-            <w:pStyle w:val="En-ttedetabledesmatires"/>
+            <w:pStyle w:val="TOCHeading"/>
             <w:rPr>
               <w:rFonts w:ascii="Times New Roman" w:hAnsi="Times New Roman" w:cs="Times New Roman"/>
               <w:sz w:val="28"/>
@@ -125,7 +125,7 @@
         </w:p>
         <w:p>
           <w:pPr>
-            <w:pStyle w:val="TM2"/>
+            <w:pStyle w:val="TOC2"/>
             <w:tabs>
               <w:tab w:val="right" w:leader="dot" w:pos="9016"/>
             </w:tabs>
@@ -162,7 +162,7 @@
           <w:hyperlink w:anchor="_Toc196047055" w:history="1">
             <w:r>
               <w:rPr>
-                <w:rStyle w:val="Lienhypertexte"/>
+                <w:rStyle w:val="Hyperlink"/>
                 <w:rFonts w:ascii="Times New Roman" w:hAnsi="Times New Roman" w:cs="Times New Roman"/>
                 <w:noProof/>
                 <w:lang w:val="fr-FR"/>
@@ -221,7 +221,7 @@
         </w:p>
         <w:p>
           <w:pPr>
-            <w:pStyle w:val="TM2"/>
+            <w:pStyle w:val="TOC2"/>
             <w:tabs>
               <w:tab w:val="right" w:leader="dot" w:pos="9016"/>
             </w:tabs>
@@ -234,7 +234,7 @@
           <w:hyperlink w:anchor="_Toc196047056" w:history="1">
             <w:r>
               <w:rPr>
-                <w:rStyle w:val="Lienhypertexte"/>
+                <w:rStyle w:val="Hyperlink"/>
                 <w:rFonts w:ascii="Times New Roman" w:hAnsi="Times New Roman" w:cs="Times New Roman"/>
                 <w:noProof/>
                 <w:lang w:val="fr-FR"/>
@@ -293,7 +293,7 @@
         </w:p>
         <w:p>
           <w:pPr>
-            <w:pStyle w:val="TM2"/>
+            <w:pStyle w:val="TOC2"/>
             <w:tabs>
               <w:tab w:val="right" w:leader="dot" w:pos="9016"/>
             </w:tabs>
@@ -306,7 +306,7 @@
           <w:hyperlink w:anchor="_Toc196047057" w:history="1">
             <w:r>
               <w:rPr>
-                <w:rStyle w:val="Lienhypertexte"/>
+                <w:rStyle w:val="Hyperlink"/>
                 <w:rFonts w:ascii="Times New Roman" w:hAnsi="Times New Roman" w:cs="Times New Roman"/>
                 <w:noProof/>
                 <w:lang w:val="fr-FR"/>
@@ -365,7 +365,7 @@
         </w:p>
         <w:p>
           <w:pPr>
-            <w:pStyle w:val="TM2"/>
+            <w:pStyle w:val="TOC2"/>
             <w:tabs>
               <w:tab w:val="right" w:leader="dot" w:pos="9016"/>
             </w:tabs>
@@ -378,7 +378,7 @@
           <w:hyperlink w:anchor="_Toc196047058" w:history="1">
             <w:r>
               <w:rPr>
-                <w:rStyle w:val="Lienhypertexte"/>
+                <w:rStyle w:val="Hyperlink"/>
                 <w:rFonts w:ascii="Times New Roman" w:hAnsi="Times New Roman" w:cs="Times New Roman"/>
                 <w:noProof/>
                 <w:lang w:val="fr-FR"/>
@@ -437,7 +437,7 @@
         </w:p>
         <w:p>
           <w:pPr>
-            <w:pStyle w:val="TM2"/>
+            <w:pStyle w:val="TOC2"/>
             <w:tabs>
               <w:tab w:val="right" w:leader="dot" w:pos="9016"/>
             </w:tabs>
@@ -450,7 +450,7 @@
           <w:hyperlink w:anchor="_Toc196047059" w:history="1">
             <w:r>
               <w:rPr>
-                <w:rStyle w:val="Lienhypertexte"/>
+                <w:rStyle w:val="Hyperlink"/>
                 <w:rFonts w:ascii="Times New Roman" w:hAnsi="Times New Roman" w:cs="Times New Roman"/>
                 <w:noProof/>
                 <w:lang w:val="fr-FR"/>
@@ -509,7 +509,7 @@
         </w:p>
         <w:p>
           <w:pPr>
-            <w:pStyle w:val="TM2"/>
+            <w:pStyle w:val="TOC2"/>
             <w:tabs>
               <w:tab w:val="right" w:leader="dot" w:pos="9016"/>
             </w:tabs>
@@ -522,7 +522,7 @@
           <w:hyperlink w:anchor="_Toc196047060" w:history="1">
             <w:r>
               <w:rPr>
-                <w:rStyle w:val="Lienhypertexte"/>
+                <w:rStyle w:val="Hyperlink"/>
                 <w:rFonts w:ascii="Times New Roman" w:hAnsi="Times New Roman" w:cs="Times New Roman"/>
                 <w:noProof/>
                 <w:lang w:val="fr-FR"/>
@@ -581,7 +581,7 @@
         </w:p>
         <w:p>
           <w:pPr>
-            <w:pStyle w:val="TM2"/>
+            <w:pStyle w:val="TOC2"/>
             <w:tabs>
               <w:tab w:val="right" w:leader="dot" w:pos="9016"/>
             </w:tabs>
@@ -594,7 +594,7 @@
           <w:hyperlink w:anchor="_Toc196047061" w:history="1">
             <w:r>
               <w:rPr>
-                <w:rStyle w:val="Lienhypertexte"/>
+                <w:rStyle w:val="Hyperlink"/>
                 <w:rFonts w:ascii="Times New Roman" w:hAnsi="Times New Roman" w:cs="Times New Roman"/>
                 <w:noProof/>
                 <w:lang w:val="fr-FR"/>
@@ -653,7 +653,7 @@
         </w:p>
         <w:p>
           <w:pPr>
-            <w:pStyle w:val="TM2"/>
+            <w:pStyle w:val="TOC2"/>
             <w:tabs>
               <w:tab w:val="right" w:leader="dot" w:pos="9016"/>
             </w:tabs>
@@ -666,7 +666,7 @@
           <w:hyperlink w:anchor="_Toc196047062" w:history="1">
             <w:r>
               <w:rPr>
-                <w:rStyle w:val="Lienhypertexte"/>
+                <w:rStyle w:val="Hyperlink"/>
                 <w:rFonts w:ascii="Times New Roman" w:hAnsi="Times New Roman" w:cs="Times New Roman"/>
                 <w:noProof/>
               </w:rPr>
@@ -724,7 +724,7 @@
         </w:p>
         <w:p>
           <w:pPr>
-            <w:pStyle w:val="TM2"/>
+            <w:pStyle w:val="TOC2"/>
             <w:tabs>
               <w:tab w:val="right" w:leader="dot" w:pos="9016"/>
             </w:tabs>
@@ -737,7 +737,7 @@
           <w:hyperlink w:anchor="_Toc196047063" w:history="1">
             <w:r>
               <w:rPr>
-                <w:rStyle w:val="Lienhypertexte"/>
+                <w:rStyle w:val="Hyperlink"/>
                 <w:rFonts w:ascii="Times New Roman" w:hAnsi="Times New Roman" w:cs="Times New Roman"/>
                 <w:noProof/>
               </w:rPr>
@@ -795,7 +795,7 @@
         </w:p>
         <w:p>
           <w:pPr>
-            <w:pStyle w:val="TM2"/>
+            <w:pStyle w:val="TOC2"/>
             <w:tabs>
               <w:tab w:val="right" w:leader="dot" w:pos="9016"/>
             </w:tabs>
@@ -808,7 +808,7 @@
           <w:hyperlink w:anchor="_Toc196047064" w:history="1">
             <w:r>
               <w:rPr>
-                <w:rStyle w:val="Lienhypertexte"/>
+                <w:rStyle w:val="Hyperlink"/>
                 <w:rFonts w:ascii="Times New Roman" w:hAnsi="Times New Roman" w:cs="Times New Roman"/>
                 <w:noProof/>
                 <w:lang w:val="fr-FR"/>
@@ -867,7 +867,7 @@
         </w:p>
         <w:p>
           <w:pPr>
-            <w:pStyle w:val="TM2"/>
+            <w:pStyle w:val="TOC2"/>
             <w:tabs>
               <w:tab w:val="right" w:leader="dot" w:pos="9016"/>
             </w:tabs>
@@ -880,7 +880,7 @@
           <w:hyperlink w:anchor="_Toc196047065" w:history="1">
             <w:r>
               <w:rPr>
-                <w:rStyle w:val="Lienhypertexte"/>
+                <w:rStyle w:val="Hyperlink"/>
                 <w:rFonts w:ascii="Times New Roman" w:hAnsi="Times New Roman" w:cs="Times New Roman"/>
                 <w:noProof/>
                 <w:lang w:val="fr-FR"/>
@@ -939,7 +939,7 @@
         </w:p>
         <w:p>
           <w:pPr>
-            <w:pStyle w:val="TM1"/>
+            <w:pStyle w:val="TOC1"/>
             <w:tabs>
               <w:tab w:val="right" w:leader="dot" w:pos="9016"/>
             </w:tabs>
@@ -952,7 +952,7 @@
           <w:hyperlink w:anchor="_Toc196047066" w:history="1">
             <w:r>
               <w:rPr>
-                <w:rStyle w:val="Lienhypertexte"/>
+                <w:rStyle w:val="Hyperlink"/>
                 <w:rFonts w:ascii="Times New Roman" w:hAnsi="Times New Roman" w:cs="Times New Roman"/>
                 <w:noProof/>
                 <w:lang w:val="fr-FR"/>
@@ -1063,7 +1063,7 @@
     </w:p>
     <w:p>
       <w:pPr>
-        <w:pStyle w:val="Titre"/>
+        <w:pStyle w:val="Title"/>
         <w:jc w:val="center"/>
         <w:rPr>
           <w:rFonts w:ascii="Times New Roman" w:hAnsi="Times New Roman" w:cs="Times New Roman"/>
@@ -1084,7 +1084,7 @@
     </w:p>
     <w:p>
       <w:pPr>
-        <w:pStyle w:val="Titre"/>
+        <w:pStyle w:val="Title"/>
         <w:ind w:left="2160"/>
         <w:rPr>
           <w:rFonts w:ascii="Times New Roman" w:hAnsi="Times New Roman" w:cs="Times New Roman"/>
@@ -1105,7 +1105,7 @@
     </w:p>
     <w:p>
       <w:pPr>
-        <w:pStyle w:val="Titre"/>
+        <w:pStyle w:val="Title"/>
         <w:rPr>
           <w:rFonts w:ascii="Times New Roman" w:hAnsi="Times New Roman" w:cs="Times New Roman"/>
           <w:lang w:val="fr-FR"/>
@@ -1131,7 +1131,7 @@
     </w:p>
     <w:p>
       <w:pPr>
-        <w:pStyle w:val="Titre2"/>
+        <w:pStyle w:val="Heading2"/>
         <w:jc w:val="center"/>
         <w:rPr>
           <w:rFonts w:ascii="Times New Roman" w:hAnsi="Times New Roman" w:cs="Times New Roman"/>
@@ -1313,7 +1313,7 @@
     </w:p>
     <w:p>
       <w:pPr>
-        <w:pStyle w:val="Paragraphedeliste"/>
+        <w:pStyle w:val="ListParagraph"/>
         <w:numPr>
           <w:ilvl w:val="0"/>
           <w:numId w:val="1"/>
@@ -1389,39 +1389,26 @@
       <w:bookmarkEnd w:id="1"/>
       <w:r>
         <w:rPr>
-          <w:rStyle w:val="Titre2Car"/>
+          <w:rStyle w:val="Heading2Char"/>
           <w:rFonts w:ascii="Times New Roman" w:hAnsi="Times New Roman" w:cs="Times New Roman"/>
           <w:color w:val="000000" w:themeColor="text1"/>
           <w:sz w:val="44"/>
           <w:szCs w:val="44"/>
           <w:lang w:val="fr-FR"/>
         </w:rPr>
-        <w:t xml:space="preserve">PRÉSENTATION DU </w:t>
-      </w:r>
-      <w:proofErr w:type="gramStart"/>
-      <w:r>
-        <w:rPr>
-          <w:rStyle w:val="Titre2Car"/>
+        <w:t>PRÉSENTATION DU PROJET</w:t>
+      </w:r>
+      <w:bookmarkEnd w:id="2"/>
+      <w:r>
+        <w:rPr>
           <w:rFonts w:ascii="Times New Roman" w:hAnsi="Times New Roman" w:cs="Times New Roman"/>
           <w:color w:val="000000" w:themeColor="text1"/>
           <w:sz w:val="44"/>
           <w:szCs w:val="44"/>
           <w:lang w:val="fr-FR"/>
         </w:rPr>
-        <w:t>PROJET</w:t>
-      </w:r>
-      <w:bookmarkEnd w:id="2"/>
-      <w:r>
-        <w:rPr>
-          <w:rFonts w:ascii="Times New Roman" w:hAnsi="Times New Roman" w:cs="Times New Roman"/>
-          <w:color w:val="000000" w:themeColor="text1"/>
-          <w:sz w:val="44"/>
-          <w:szCs w:val="44"/>
-          <w:lang w:val="fr-FR"/>
-        </w:rPr>
         <w:t>:</w:t>
       </w:r>
-      <w:proofErr w:type="gramEnd"/>
     </w:p>
     <w:p>
       <w:pPr>
@@ -1437,7 +1424,7 @@
     </w:p>
     <w:p>
       <w:pPr>
-        <w:pStyle w:val="Paragraphedeliste"/>
+        <w:pStyle w:val="ListParagraph"/>
         <w:numPr>
           <w:ilvl w:val="0"/>
           <w:numId w:val="2"/>
@@ -1491,7 +1478,7 @@
     </w:p>
     <w:p>
       <w:pPr>
-        <w:pStyle w:val="Paragraphedeliste"/>
+        <w:pStyle w:val="ListParagraph"/>
         <w:numPr>
           <w:ilvl w:val="0"/>
           <w:numId w:val="2"/>
@@ -1539,7 +1526,7 @@
     </w:p>
     <w:p>
       <w:pPr>
-        <w:pStyle w:val="Paragraphedeliste"/>
+        <w:pStyle w:val="ListParagraph"/>
         <w:numPr>
           <w:ilvl w:val="0"/>
           <w:numId w:val="6"/>
@@ -1563,7 +1550,7 @@
     </w:p>
     <w:p>
       <w:pPr>
-        <w:pStyle w:val="Paragraphedeliste"/>
+        <w:pStyle w:val="ListParagraph"/>
         <w:numPr>
           <w:ilvl w:val="0"/>
           <w:numId w:val="7"/>
@@ -1587,7 +1574,7 @@
     </w:p>
     <w:p>
       <w:pPr>
-        <w:pStyle w:val="Paragraphedeliste"/>
+        <w:pStyle w:val="ListParagraph"/>
         <w:numPr>
           <w:ilvl w:val="0"/>
           <w:numId w:val="8"/>
@@ -1611,7 +1598,7 @@
     </w:p>
     <w:p>
       <w:pPr>
-        <w:pStyle w:val="Paragraphedeliste"/>
+        <w:pStyle w:val="ListParagraph"/>
         <w:numPr>
           <w:ilvl w:val="0"/>
           <w:numId w:val="9"/>
@@ -1635,7 +1622,7 @@
     </w:p>
     <w:p>
       <w:pPr>
-        <w:pStyle w:val="Paragraphedeliste"/>
+        <w:pStyle w:val="ListParagraph"/>
         <w:numPr>
           <w:ilvl w:val="0"/>
           <w:numId w:val="10"/>
@@ -1659,7 +1646,7 @@
     </w:p>
     <w:p>
       <w:pPr>
-        <w:pStyle w:val="Paragraphedeliste"/>
+        <w:pStyle w:val="ListParagraph"/>
         <w:numPr>
           <w:ilvl w:val="0"/>
           <w:numId w:val="11"/>
@@ -1683,7 +1670,7 @@
     </w:p>
     <w:p>
       <w:pPr>
-        <w:pStyle w:val="Paragraphedeliste"/>
+        <w:pStyle w:val="ListParagraph"/>
         <w:numPr>
           <w:ilvl w:val="0"/>
           <w:numId w:val="12"/>
@@ -1717,7 +1704,7 @@
     </w:p>
     <w:p>
       <w:pPr>
-        <w:pStyle w:val="Paragraphedeliste"/>
+        <w:pStyle w:val="ListParagraph"/>
         <w:numPr>
           <w:ilvl w:val="0"/>
           <w:numId w:val="2"/>
@@ -1751,7 +1738,7 @@
     </w:p>
     <w:p>
       <w:pPr>
-        <w:pStyle w:val="Paragraphedeliste"/>
+        <w:pStyle w:val="ListParagraph"/>
         <w:numPr>
           <w:ilvl w:val="0"/>
           <w:numId w:val="13"/>
@@ -1801,7 +1788,7 @@
     </w:p>
     <w:p>
       <w:pPr>
-        <w:pStyle w:val="Paragraphedeliste"/>
+        <w:pStyle w:val="ListParagraph"/>
         <w:numPr>
           <w:ilvl w:val="0"/>
           <w:numId w:val="14"/>
@@ -1843,7 +1830,7 @@
     </w:p>
     <w:p>
       <w:pPr>
-        <w:pStyle w:val="Paragraphedeliste"/>
+        <w:pStyle w:val="ListParagraph"/>
         <w:numPr>
           <w:ilvl w:val="0"/>
           <w:numId w:val="15"/>
@@ -1867,7 +1854,7 @@
     </w:p>
     <w:p>
       <w:pPr>
-        <w:pStyle w:val="Paragraphedeliste"/>
+        <w:pStyle w:val="ListParagraph"/>
         <w:numPr>
           <w:ilvl w:val="0"/>
           <w:numId w:val="16"/>
@@ -1892,7 +1879,6 @@
           <w:szCs w:val="28"/>
           <w:lang w:val="fr-FR"/>
         </w:rPr>
-        <w:lastRenderedPageBreak/>
         <w:t xml:space="preserve">Couverture de </w:t>
       </w:r>
       <w:r>
@@ -1926,7 +1912,7 @@
     </w:p>
     <w:p>
       <w:pPr>
-        <w:pStyle w:val="Paragraphedeliste"/>
+        <w:pStyle w:val="ListParagraph"/>
         <w:numPr>
           <w:ilvl w:val="0"/>
           <w:numId w:val="2"/>
@@ -1960,7 +1946,7 @@
     </w:p>
     <w:p>
       <w:pPr>
-        <w:pStyle w:val="Paragraphedeliste"/>
+        <w:pStyle w:val="ListParagraph"/>
         <w:numPr>
           <w:ilvl w:val="0"/>
           <w:numId w:val="17"/>
@@ -1984,7 +1970,7 @@
     </w:p>
     <w:p>
       <w:pPr>
-        <w:pStyle w:val="Paragraphedeliste"/>
+        <w:pStyle w:val="ListParagraph"/>
         <w:numPr>
           <w:ilvl w:val="0"/>
           <w:numId w:val="18"/>
@@ -2008,7 +1994,7 @@
     </w:p>
     <w:p>
       <w:pPr>
-        <w:pStyle w:val="Paragraphedeliste"/>
+        <w:pStyle w:val="ListParagraph"/>
         <w:numPr>
           <w:ilvl w:val="0"/>
           <w:numId w:val="19"/>
@@ -2032,7 +2018,7 @@
     </w:p>
     <w:p>
       <w:pPr>
-        <w:pStyle w:val="Paragraphedeliste"/>
+        <w:pStyle w:val="ListParagraph"/>
         <w:numPr>
           <w:ilvl w:val="0"/>
           <w:numId w:val="20"/>
@@ -2066,7 +2052,7 @@
     </w:p>
     <w:p>
       <w:pPr>
-        <w:pStyle w:val="Titre2"/>
+        <w:pStyle w:val="Heading2"/>
         <w:jc w:val="center"/>
         <w:rPr>
           <w:rFonts w:ascii="Times New Roman" w:hAnsi="Times New Roman" w:cs="Times New Roman"/>
@@ -2098,7 +2084,7 @@
     </w:p>
     <w:p>
       <w:pPr>
-        <w:pStyle w:val="Paragraphedeliste"/>
+        <w:pStyle w:val="ListParagraph"/>
         <w:numPr>
           <w:ilvl w:val="0"/>
           <w:numId w:val="2"/>
@@ -2123,18 +2109,18 @@
     </w:p>
     <w:p>
       <w:pPr>
-        <w:pStyle w:val="Paragraphedeliste"/>
-        <w:rPr>
-          <w:rFonts w:ascii="Times New Roman" w:hAnsi="Times New Roman" w:cs="Times New Roman"/>
-          <w:sz w:val="28"/>
-          <w:szCs w:val="28"/>
-          <w:lang w:val="fr-FR"/>
-        </w:rPr>
-      </w:pPr>
-    </w:p>
-    <w:p>
-      <w:pPr>
-        <w:pStyle w:val="Paragraphedeliste"/>
+        <w:pStyle w:val="ListParagraph"/>
+        <w:rPr>
+          <w:rFonts w:ascii="Times New Roman" w:hAnsi="Times New Roman" w:cs="Times New Roman"/>
+          <w:sz w:val="28"/>
+          <w:szCs w:val="28"/>
+          <w:lang w:val="fr-FR"/>
+        </w:rPr>
+      </w:pPr>
+    </w:p>
+    <w:p>
+      <w:pPr>
+        <w:pStyle w:val="ListParagraph"/>
         <w:numPr>
           <w:ilvl w:val="0"/>
           <w:numId w:val="21"/>
@@ -2158,7 +2144,7 @@
     </w:p>
     <w:p>
       <w:pPr>
-        <w:pStyle w:val="Paragraphedeliste"/>
+        <w:pStyle w:val="ListParagraph"/>
         <w:numPr>
           <w:ilvl w:val="0"/>
           <w:numId w:val="21"/>
@@ -2182,7 +2168,7 @@
     </w:p>
     <w:p>
       <w:pPr>
-        <w:pStyle w:val="Paragraphedeliste"/>
+        <w:pStyle w:val="ListParagraph"/>
         <w:numPr>
           <w:ilvl w:val="0"/>
           <w:numId w:val="22"/>
@@ -2206,7 +2192,7 @@
     </w:p>
     <w:p>
       <w:pPr>
-        <w:pStyle w:val="Paragraphedeliste"/>
+        <w:pStyle w:val="ListParagraph"/>
         <w:numPr>
           <w:ilvl w:val="0"/>
           <w:numId w:val="23"/>
@@ -2240,7 +2226,7 @@
     </w:p>
     <w:p>
       <w:pPr>
-        <w:pStyle w:val="Paragraphedeliste"/>
+        <w:pStyle w:val="ListParagraph"/>
         <w:numPr>
           <w:ilvl w:val="0"/>
           <w:numId w:val="2"/>
@@ -2265,7 +2251,7 @@
     </w:p>
     <w:p>
       <w:pPr>
-        <w:pStyle w:val="Paragraphedeliste"/>
+        <w:pStyle w:val="ListParagraph"/>
         <w:numPr>
           <w:ilvl w:val="0"/>
           <w:numId w:val="12"/>
@@ -2289,7 +2275,7 @@
     </w:p>
     <w:p>
       <w:pPr>
-        <w:pStyle w:val="Paragraphedeliste"/>
+        <w:pStyle w:val="ListParagraph"/>
         <w:numPr>
           <w:ilvl w:val="0"/>
           <w:numId w:val="24"/>
@@ -2313,7 +2299,7 @@
     </w:p>
     <w:p>
       <w:pPr>
-        <w:pStyle w:val="Paragraphedeliste"/>
+        <w:pStyle w:val="ListParagraph"/>
         <w:numPr>
           <w:ilvl w:val="0"/>
           <w:numId w:val="25"/>
@@ -2337,7 +2323,7 @@
     </w:p>
     <w:p>
       <w:pPr>
-        <w:pStyle w:val="Paragraphedeliste"/>
+        <w:pStyle w:val="ListParagraph"/>
         <w:numPr>
           <w:ilvl w:val="0"/>
           <w:numId w:val="26"/>
@@ -2371,7 +2357,7 @@
     </w:p>
     <w:p>
       <w:pPr>
-        <w:pStyle w:val="Paragraphedeliste"/>
+        <w:pStyle w:val="ListParagraph"/>
         <w:numPr>
           <w:ilvl w:val="0"/>
           <w:numId w:val="2"/>
@@ -2407,7 +2393,7 @@
     </w:p>
     <w:p>
       <w:pPr>
-        <w:pStyle w:val="Paragraphedeliste"/>
+        <w:pStyle w:val="ListParagraph"/>
         <w:numPr>
           <w:ilvl w:val="0"/>
           <w:numId w:val="27"/>
@@ -2492,7 +2478,7 @@
     </w:p>
     <w:p>
       <w:pPr>
-        <w:pStyle w:val="Paragraphedeliste"/>
+        <w:pStyle w:val="ListParagraph"/>
         <w:numPr>
           <w:ilvl w:val="0"/>
           <w:numId w:val="28"/>
@@ -2542,7 +2528,7 @@
     </w:p>
     <w:p>
       <w:pPr>
-        <w:pStyle w:val="Titre2"/>
+        <w:pStyle w:val="Heading2"/>
         <w:jc w:val="center"/>
         <w:rPr>
           <w:rFonts w:ascii="Times New Roman" w:hAnsi="Times New Roman" w:cs="Times New Roman"/>
@@ -2606,7 +2592,7 @@
     </w:p>
     <w:p>
       <w:pPr>
-        <w:pStyle w:val="Titre2"/>
+        <w:pStyle w:val="Heading2"/>
         <w:jc w:val="center"/>
         <w:rPr>
           <w:rFonts w:ascii="Times New Roman" w:hAnsi="Times New Roman" w:cs="Times New Roman"/>
@@ -2638,7 +2624,7 @@
     </w:p>
     <w:p>
       <w:pPr>
-        <w:pStyle w:val="Paragraphedeliste"/>
+        <w:pStyle w:val="ListParagraph"/>
         <w:numPr>
           <w:ilvl w:val="0"/>
           <w:numId w:val="2"/>
@@ -2883,7 +2869,7 @@
     </w:p>
     <w:p>
       <w:pPr>
-        <w:pStyle w:val="Paragraphedeliste"/>
+        <w:pStyle w:val="ListParagraph"/>
         <w:numPr>
           <w:ilvl w:val="0"/>
           <w:numId w:val="2"/>
@@ -2896,7 +2882,6 @@
           <w:lang w:val="fr-FR"/>
         </w:rPr>
       </w:pPr>
-      <w:proofErr w:type="gramStart"/>
       <w:r>
         <w:rPr>
           <w:rFonts w:ascii="Times New Roman" w:hAnsi="Times New Roman" w:cs="Times New Roman"/>
@@ -2906,7 +2891,6 @@
         </w:rPr>
         <w:t>Personne  secondaire</w:t>
       </w:r>
-      <w:proofErr w:type="gramEnd"/>
     </w:p>
     <w:p>
       <w:pPr>
@@ -3026,7 +3010,7 @@
     </w:p>
     <w:p>
       <w:pPr>
-        <w:pStyle w:val="Titre2"/>
+        <w:pStyle w:val="Heading2"/>
         <w:jc w:val="center"/>
         <w:rPr>
           <w:rFonts w:ascii="Times New Roman" w:hAnsi="Times New Roman" w:cs="Times New Roman"/>
@@ -3061,7 +3045,7 @@
     </w:p>
     <w:p>
       <w:pPr>
-        <w:pStyle w:val="Paragraphedeliste"/>
+        <w:pStyle w:val="ListParagraph"/>
         <w:numPr>
           <w:ilvl w:val="0"/>
           <w:numId w:val="2"/>
@@ -3086,7 +3070,7 @@
     </w:p>
     <w:p>
       <w:pPr>
-        <w:pStyle w:val="Paragraphedeliste"/>
+        <w:pStyle w:val="ListParagraph"/>
         <w:numPr>
           <w:ilvl w:val="0"/>
           <w:numId w:val="29"/>
@@ -3110,7 +3094,7 @@
     </w:p>
     <w:p>
       <w:pPr>
-        <w:pStyle w:val="Paragraphedeliste"/>
+        <w:pStyle w:val="ListParagraph"/>
         <w:numPr>
           <w:ilvl w:val="0"/>
           <w:numId w:val="30"/>
@@ -3134,7 +3118,7 @@
     </w:p>
     <w:p>
       <w:pPr>
-        <w:pStyle w:val="Paragraphedeliste"/>
+        <w:pStyle w:val="ListParagraph"/>
         <w:numPr>
           <w:ilvl w:val="0"/>
           <w:numId w:val="31"/>
@@ -3188,7 +3172,7 @@
     </w:p>
     <w:p>
       <w:pPr>
-        <w:pStyle w:val="Paragraphedeliste"/>
+        <w:pStyle w:val="ListParagraph"/>
         <w:numPr>
           <w:ilvl w:val="0"/>
           <w:numId w:val="2"/>
@@ -3223,7 +3207,7 @@
     </w:p>
     <w:p>
       <w:pPr>
-        <w:pStyle w:val="Paragraphedeliste"/>
+        <w:pStyle w:val="ListParagraph"/>
         <w:numPr>
           <w:ilvl w:val="0"/>
           <w:numId w:val="32"/>
@@ -3247,7 +3231,7 @@
     </w:p>
     <w:p>
       <w:pPr>
-        <w:pStyle w:val="Paragraphedeliste"/>
+        <w:pStyle w:val="ListParagraph"/>
         <w:numPr>
           <w:ilvl w:val="0"/>
           <w:numId w:val="33"/>
@@ -3271,7 +3255,7 @@
     </w:p>
     <w:p>
       <w:pPr>
-        <w:pStyle w:val="Paragraphedeliste"/>
+        <w:pStyle w:val="ListParagraph"/>
         <w:numPr>
           <w:ilvl w:val="0"/>
           <w:numId w:val="34"/>
@@ -3295,7 +3279,7 @@
     </w:p>
     <w:p>
       <w:pPr>
-        <w:pStyle w:val="Paragraphedeliste"/>
+        <w:pStyle w:val="ListParagraph"/>
         <w:numPr>
           <w:ilvl w:val="0"/>
           <w:numId w:val="35"/>
@@ -3329,7 +3313,7 @@
     </w:p>
     <w:p>
       <w:pPr>
-        <w:pStyle w:val="Paragraphedeliste"/>
+        <w:pStyle w:val="ListParagraph"/>
         <w:numPr>
           <w:ilvl w:val="0"/>
           <w:numId w:val="2"/>
@@ -3365,7 +3349,7 @@
     </w:p>
     <w:p>
       <w:pPr>
-        <w:pStyle w:val="Paragraphedeliste"/>
+        <w:pStyle w:val="ListParagraph"/>
         <w:numPr>
           <w:ilvl w:val="0"/>
           <w:numId w:val="36"/>
@@ -3389,7 +3373,7 @@
     </w:p>
     <w:p>
       <w:pPr>
-        <w:pStyle w:val="Paragraphedeliste"/>
+        <w:pStyle w:val="ListParagraph"/>
         <w:numPr>
           <w:ilvl w:val="0"/>
           <w:numId w:val="37"/>
@@ -3413,7 +3397,7 @@
     </w:p>
     <w:p>
       <w:pPr>
-        <w:pStyle w:val="Paragraphedeliste"/>
+        <w:pStyle w:val="ListParagraph"/>
         <w:numPr>
           <w:ilvl w:val="0"/>
           <w:numId w:val="38"/>
@@ -3432,7 +3416,6 @@
           <w:szCs w:val="28"/>
           <w:lang w:val="fr-FR"/>
         </w:rPr>
-        <w:lastRenderedPageBreak/>
         <w:t>Visualisation des documents : Lecteur PDF intégré avec options de zoom et navigation</w:t>
       </w:r>
     </w:p>
@@ -3474,7 +3457,7 @@
     </w:p>
     <w:p>
       <w:pPr>
-        <w:pStyle w:val="Titre2"/>
+        <w:pStyle w:val="Heading2"/>
         <w:jc w:val="center"/>
         <w:rPr>
           <w:rFonts w:ascii="Times New Roman" w:hAnsi="Times New Roman" w:cs="Times New Roman"/>
@@ -3509,7 +3492,7 @@
     </w:p>
     <w:p>
       <w:pPr>
-        <w:pStyle w:val="Paragraphedeliste"/>
+        <w:pStyle w:val="ListParagraph"/>
         <w:numPr>
           <w:ilvl w:val="0"/>
           <w:numId w:val="2"/>
@@ -3603,7 +3586,7 @@
     </w:p>
     <w:p>
       <w:pPr>
-        <w:pStyle w:val="Paragraphedeliste"/>
+        <w:pStyle w:val="ListParagraph"/>
         <w:numPr>
           <w:ilvl w:val="0"/>
           <w:numId w:val="2"/>
@@ -3639,7 +3622,7 @@
     </w:p>
     <w:p>
       <w:pPr>
-        <w:pStyle w:val="Paragraphedeliste"/>
+        <w:pStyle w:val="ListParagraph"/>
         <w:numPr>
           <w:ilvl w:val="0"/>
           <w:numId w:val="1"/>
@@ -3664,7 +3647,7 @@
     </w:p>
     <w:p>
       <w:pPr>
-        <w:pStyle w:val="Paragraphedeliste"/>
+        <w:pStyle w:val="ListParagraph"/>
         <w:numPr>
           <w:ilvl w:val="0"/>
           <w:numId w:val="39"/>
@@ -3688,7 +3671,7 @@
     </w:p>
     <w:p>
       <w:pPr>
-        <w:pStyle w:val="Paragraphedeliste"/>
+        <w:pStyle w:val="ListParagraph"/>
         <w:numPr>
           <w:ilvl w:val="0"/>
           <w:numId w:val="40"/>
@@ -3712,7 +3695,7 @@
     </w:p>
     <w:p>
       <w:pPr>
-        <w:pStyle w:val="Paragraphedeliste"/>
+        <w:pStyle w:val="ListParagraph"/>
         <w:numPr>
           <w:ilvl w:val="0"/>
           <w:numId w:val="40"/>
@@ -3736,7 +3719,7 @@
     </w:p>
     <w:p>
       <w:pPr>
-        <w:pStyle w:val="Paragraphedeliste"/>
+        <w:pStyle w:val="ListParagraph"/>
         <w:numPr>
           <w:ilvl w:val="0"/>
           <w:numId w:val="40"/>
@@ -3760,7 +3743,7 @@
     </w:p>
     <w:p>
       <w:pPr>
-        <w:pStyle w:val="Paragraphedeliste"/>
+        <w:pStyle w:val="ListParagraph"/>
         <w:numPr>
           <w:ilvl w:val="0"/>
           <w:numId w:val="40"/>
@@ -3784,7 +3767,7 @@
     </w:p>
     <w:p>
       <w:pPr>
-        <w:pStyle w:val="Paragraphedeliste"/>
+        <w:pStyle w:val="ListParagraph"/>
         <w:numPr>
           <w:ilvl w:val="0"/>
           <w:numId w:val="40"/>
@@ -3834,7 +3817,7 @@
     </w:p>
     <w:p>
       <w:pPr>
-        <w:pStyle w:val="Paragraphedeliste"/>
+        <w:pStyle w:val="ListParagraph"/>
         <w:numPr>
           <w:ilvl w:val="0"/>
           <w:numId w:val="1"/>
@@ -3859,7 +3842,7 @@
     </w:p>
     <w:p>
       <w:pPr>
-        <w:pStyle w:val="Paragraphedeliste"/>
+        <w:pStyle w:val="ListParagraph"/>
         <w:numPr>
           <w:ilvl w:val="0"/>
           <w:numId w:val="41"/>
@@ -3903,7 +3886,7 @@
     </w:p>
     <w:p>
       <w:pPr>
-        <w:pStyle w:val="Paragraphedeliste"/>
+        <w:pStyle w:val="ListParagraph"/>
         <w:numPr>
           <w:ilvl w:val="0"/>
           <w:numId w:val="41"/>
@@ -3927,7 +3910,7 @@
     </w:p>
     <w:p>
       <w:pPr>
-        <w:pStyle w:val="Paragraphedeliste"/>
+        <w:pStyle w:val="ListParagraph"/>
         <w:numPr>
           <w:ilvl w:val="0"/>
           <w:numId w:val="41"/>
@@ -3951,7 +3934,7 @@
     </w:p>
     <w:p>
       <w:pPr>
-        <w:pStyle w:val="Paragraphedeliste"/>
+        <w:pStyle w:val="ListParagraph"/>
         <w:numPr>
           <w:ilvl w:val="0"/>
           <w:numId w:val="41"/>
@@ -3975,7 +3958,7 @@
     </w:p>
     <w:p>
       <w:pPr>
-        <w:pStyle w:val="Paragraphedeliste"/>
+        <w:pStyle w:val="ListParagraph"/>
         <w:numPr>
           <w:ilvl w:val="0"/>
           <w:numId w:val="41"/>
@@ -4009,7 +3992,7 @@
     </w:p>
     <w:p>
       <w:pPr>
-        <w:pStyle w:val="Paragraphedeliste"/>
+        <w:pStyle w:val="ListParagraph"/>
         <w:numPr>
           <w:ilvl w:val="0"/>
           <w:numId w:val="1"/>
@@ -4044,7 +4027,7 @@
     </w:p>
     <w:tbl>
       <w:tblPr>
-        <w:tblStyle w:val="TableauListe1Clair-Accentuation1"/>
+        <w:tblStyle w:val="ListTable1Light-Accent1"/>
         <w:tblW w:w="10800" w:type="dxa"/>
         <w:tblInd w:w="-507" w:type="dxa"/>
         <w:tblLook w:val="04A0" w:firstRow="1" w:lastRow="0" w:firstColumn="1" w:lastColumn="0" w:noHBand="0" w:noVBand="1"/>
@@ -4630,7 +4613,7 @@
     </w:p>
     <w:p>
       <w:pPr>
-        <w:pStyle w:val="Titre2"/>
+        <w:pStyle w:val="Heading2"/>
         <w:tabs>
           <w:tab w:val="center" w:pos="4513"/>
           <w:tab w:val="left" w:pos="7944"/>
@@ -4675,7 +4658,7 @@
     <w:p/>
     <w:p>
       <w:pPr>
-        <w:pStyle w:val="Paragraphedeliste"/>
+        <w:pStyle w:val="ListParagraph"/>
         <w:numPr>
           <w:ilvl w:val="0"/>
           <w:numId w:val="2"/>
@@ -4727,7 +4710,7 @@
     </w:p>
     <w:p>
       <w:pPr>
-        <w:pStyle w:val="Paragraphedeliste"/>
+        <w:pStyle w:val="ListParagraph"/>
         <w:numPr>
           <w:ilvl w:val="0"/>
           <w:numId w:val="42"/>
@@ -4751,7 +4734,7 @@
     </w:p>
     <w:p>
       <w:pPr>
-        <w:pStyle w:val="Paragraphedeliste"/>
+        <w:pStyle w:val="ListParagraph"/>
         <w:numPr>
           <w:ilvl w:val="0"/>
           <w:numId w:val="42"/>
@@ -4795,7 +4778,7 @@
     </w:p>
     <w:p>
       <w:pPr>
-        <w:pStyle w:val="Paragraphedeliste"/>
+        <w:pStyle w:val="ListParagraph"/>
         <w:numPr>
           <w:ilvl w:val="0"/>
           <w:numId w:val="42"/>
@@ -4819,7 +4802,7 @@
     </w:p>
     <w:p>
       <w:pPr>
-        <w:pStyle w:val="Paragraphedeliste"/>
+        <w:pStyle w:val="ListParagraph"/>
         <w:numPr>
           <w:ilvl w:val="0"/>
           <w:numId w:val="42"/>
@@ -4843,7 +4826,7 @@
     </w:p>
     <w:p>
       <w:pPr>
-        <w:pStyle w:val="Paragraphedeliste"/>
+        <w:pStyle w:val="ListParagraph"/>
         <w:numPr>
           <w:ilvl w:val="0"/>
           <w:numId w:val="42"/>
@@ -4867,7 +4850,7 @@
     </w:p>
     <w:p>
       <w:pPr>
-        <w:pStyle w:val="Paragraphedeliste"/>
+        <w:pStyle w:val="ListParagraph"/>
         <w:numPr>
           <w:ilvl w:val="0"/>
           <w:numId w:val="42"/>
@@ -4891,7 +4874,7 @@
     </w:p>
     <w:p>
       <w:pPr>
-        <w:pStyle w:val="Paragraphedeliste"/>
+        <w:pStyle w:val="ListParagraph"/>
         <w:numPr>
           <w:ilvl w:val="0"/>
           <w:numId w:val="42"/>
@@ -4915,7 +4898,7 @@
     </w:p>
     <w:p>
       <w:pPr>
-        <w:pStyle w:val="Paragraphedeliste"/>
+        <w:pStyle w:val="ListParagraph"/>
         <w:numPr>
           <w:ilvl w:val="0"/>
           <w:numId w:val="42"/>
@@ -4939,7 +4922,7 @@
     </w:p>
     <w:p>
       <w:pPr>
-        <w:pStyle w:val="Paragraphedeliste"/>
+        <w:pStyle w:val="ListParagraph"/>
         <w:numPr>
           <w:ilvl w:val="0"/>
           <w:numId w:val="42"/>
@@ -4963,7 +4946,7 @@
     </w:p>
     <w:p>
       <w:pPr>
-        <w:pStyle w:val="Paragraphedeliste"/>
+        <w:pStyle w:val="ListParagraph"/>
         <w:numPr>
           <w:ilvl w:val="0"/>
           <w:numId w:val="42"/>
@@ -4987,7 +4970,7 @@
     </w:p>
     <w:p>
       <w:pPr>
-        <w:pStyle w:val="Paragraphedeliste"/>
+        <w:pStyle w:val="ListParagraph"/>
         <w:numPr>
           <w:ilvl w:val="0"/>
           <w:numId w:val="42"/>
@@ -5037,7 +5020,7 @@
     </w:p>
     <w:p>
       <w:pPr>
-        <w:pStyle w:val="Titre2"/>
+        <w:pStyle w:val="Heading2"/>
         <w:jc w:val="center"/>
         <w:rPr>
           <w:rFonts w:ascii="Times New Roman" w:hAnsi="Times New Roman" w:cs="Times New Roman"/>
@@ -5116,27 +5099,7 @@
           <w:szCs w:val="28"/>
           <w:lang w:val="fr-FR"/>
         </w:rPr>
-        <w:t xml:space="preserve"> [Lien vers le Diagramme de Gantt ou capture </w:t>
-      </w:r>
-      <w:proofErr w:type="gramStart"/>
-      <w:r>
-        <w:rPr>
-          <w:rFonts w:ascii="Times New Roman" w:hAnsi="Times New Roman" w:cs="Times New Roman"/>
-          <w:sz w:val="28"/>
-          <w:szCs w:val="28"/>
-          <w:lang w:val="fr-FR"/>
-        </w:rPr>
-        <w:t>d'écran](</w:t>
-      </w:r>
-      <w:proofErr w:type="gramEnd"/>
-      <w:r>
-        <w:rPr>
-          <w:rFonts w:ascii="Times New Roman" w:hAnsi="Times New Roman" w:cs="Times New Roman"/>
-          <w:sz w:val="28"/>
-          <w:szCs w:val="28"/>
-          <w:lang w:val="fr-FR"/>
-        </w:rPr>
-        <w:t>#)</w:t>
+        <w:t xml:space="preserve"> [Lien vers le Diagramme de Gantt ou capture d'écran](#)</w:t>
       </w:r>
     </w:p>
     <w:p>
@@ -5151,7 +5114,7 @@
     </w:p>
     <w:tbl>
       <w:tblPr>
-        <w:tblStyle w:val="TableauListe1Clair-Accentuation1"/>
+        <w:tblStyle w:val="ListTable1Light-Accent1"/>
         <w:tblW w:w="9216" w:type="dxa"/>
         <w:jc w:val="center"/>
         <w:tblLook w:val="04A0" w:firstRow="1" w:lastRow="0" w:firstColumn="1" w:lastColumn="0" w:noHBand="0" w:noVBand="1"/>
@@ -5214,27 +5177,7 @@
                 <w:szCs w:val="28"/>
                 <w:lang w:val="fr-FR"/>
               </w:rPr>
-              <w:t>Responsable(</w:t>
-            </w:r>
-            <w:proofErr w:type="gramStart"/>
-            <w:r>
-              <w:rPr>
-                <w:rFonts w:ascii="Times New Roman" w:hAnsi="Times New Roman" w:cs="Times New Roman"/>
-                <w:sz w:val="28"/>
-                <w:szCs w:val="28"/>
-                <w:lang w:val="fr-FR"/>
-              </w:rPr>
-              <w:t xml:space="preserve">s)   </w:t>
-            </w:r>
-            <w:proofErr w:type="gramEnd"/>
-            <w:r>
-              <w:rPr>
-                <w:rFonts w:ascii="Times New Roman" w:hAnsi="Times New Roman" w:cs="Times New Roman"/>
-                <w:sz w:val="28"/>
-                <w:szCs w:val="28"/>
-                <w:lang w:val="fr-FR"/>
-              </w:rPr>
-              <w:t xml:space="preserve"> </w:t>
+              <w:t xml:space="preserve">Responsable(s)    </w:t>
             </w:r>
           </w:p>
         </w:tc>
@@ -6281,7 +6224,7 @@
     </w:p>
     <w:p>
       <w:pPr>
-        <w:pStyle w:val="Titre2"/>
+        <w:pStyle w:val="Heading2"/>
         <w:jc w:val="center"/>
         <w:rPr>
           <w:rFonts w:ascii="Times New Roman" w:hAnsi="Times New Roman" w:cs="Times New Roman"/>
@@ -6345,7 +6288,7 @@
     </w:p>
     <w:p>
       <w:pPr>
-        <w:pStyle w:val="Paragraphedeliste"/>
+        <w:pStyle w:val="ListParagraph"/>
         <w:numPr>
           <w:ilvl w:val="0"/>
           <w:numId w:val="1"/>
@@ -6380,7 +6323,7 @@
     </w:p>
     <w:p>
       <w:pPr>
-        <w:pStyle w:val="Paragraphedeliste"/>
+        <w:pStyle w:val="ListParagraph"/>
         <w:numPr>
           <w:ilvl w:val="0"/>
           <w:numId w:val="1"/>
@@ -6415,7 +6358,7 @@
     </w:p>
     <w:p>
       <w:pPr>
-        <w:pStyle w:val="Paragraphedeliste"/>
+        <w:pStyle w:val="ListParagraph"/>
         <w:numPr>
           <w:ilvl w:val="0"/>
           <w:numId w:val="1"/>
@@ -6450,7 +6393,7 @@
     </w:p>
     <w:p>
       <w:pPr>
-        <w:pStyle w:val="Paragraphedeliste"/>
+        <w:pStyle w:val="ListParagraph"/>
         <w:numPr>
           <w:ilvl w:val="0"/>
           <w:numId w:val="1"/>
@@ -6544,7 +6487,7 @@
     </w:p>
     <w:p>
       <w:pPr>
-        <w:pStyle w:val="Titre2"/>
+        <w:pStyle w:val="Heading2"/>
         <w:jc w:val="center"/>
         <w:rPr>
           <w:rFonts w:ascii="Times New Roman" w:hAnsi="Times New Roman" w:cs="Times New Roman"/>
@@ -6579,7 +6522,7 @@
     </w:p>
     <w:p>
       <w:pPr>
-        <w:pStyle w:val="Paragraphedeliste"/>
+        <w:pStyle w:val="ListParagraph"/>
         <w:numPr>
           <w:ilvl w:val="0"/>
           <w:numId w:val="1"/>
@@ -6654,7 +6597,7 @@
       <w:hyperlink r:id="rId13" w:history="1">
         <w:r>
           <w:rPr>
-            <w:rStyle w:val="Lienhypertexte"/>
+            <w:rStyle w:val="Hyperlink"/>
             <w:rFonts w:ascii="Times New Roman" w:hAnsi="Times New Roman" w:cs="Times New Roman"/>
             <w:sz w:val="28"/>
             <w:szCs w:val="28"/>
@@ -6711,7 +6654,7 @@
       <w:hyperlink r:id="rId14" w:history="1">
         <w:r>
           <w:rPr>
-            <w:rStyle w:val="Lienhypertexte"/>
+            <w:rStyle w:val="Hyperlink"/>
             <w:rFonts w:ascii="Times New Roman" w:hAnsi="Times New Roman" w:cs="Times New Roman"/>
             <w:sz w:val="28"/>
             <w:szCs w:val="28"/>
@@ -6787,7 +6730,7 @@
       <w:hyperlink r:id="rId15" w:history="1">
         <w:r>
           <w:rPr>
-            <w:rStyle w:val="Lienhypertexte"/>
+            <w:rStyle w:val="Hyperlink"/>
             <w:rFonts w:ascii="Times New Roman" w:hAnsi="Times New Roman" w:cs="Times New Roman"/>
             <w:sz w:val="28"/>
             <w:szCs w:val="28"/>
@@ -6854,7 +6797,7 @@
       <w:hyperlink r:id="rId16" w:history="1">
         <w:r>
           <w:rPr>
-            <w:rStyle w:val="Lienhypertexte"/>
+            <w:rStyle w:val="Hyperlink"/>
             <w:rFonts w:ascii="Times New Roman" w:hAnsi="Times New Roman" w:cs="Times New Roman"/>
             <w:sz w:val="28"/>
             <w:szCs w:val="28"/>
@@ -6938,7 +6881,7 @@
       <w:hyperlink r:id="rId17" w:history="1">
         <w:r>
           <w:rPr>
-            <w:rStyle w:val="Lienhypertexte"/>
+            <w:rStyle w:val="Hyperlink"/>
             <w:rFonts w:ascii="Times New Roman" w:hAnsi="Times New Roman" w:cs="Times New Roman"/>
             <w:sz w:val="28"/>
             <w:szCs w:val="28"/>
@@ -6960,7 +6903,7 @@
     </w:p>
     <w:p>
       <w:pPr>
-        <w:pStyle w:val="Paragraphedeliste"/>
+        <w:pStyle w:val="ListParagraph"/>
         <w:numPr>
           <w:ilvl w:val="0"/>
           <w:numId w:val="3"/>
@@ -6974,7 +6917,6 @@
           <w:lang w:val="fr-FR"/>
         </w:rPr>
       </w:pPr>
-      <w:proofErr w:type="gramStart"/>
       <w:r>
         <w:rPr>
           <w:rFonts w:ascii="Times New Roman" w:hAnsi="Times New Roman" w:cs="Times New Roman"/>
@@ -6984,19 +6926,7 @@
           <w:szCs w:val="32"/>
           <w:lang w:val="fr-FR"/>
         </w:rPr>
-        <w:t>email:</w:t>
-      </w:r>
-      <w:proofErr w:type="gramEnd"/>
-      <w:r>
-        <w:rPr>
-          <w:rFonts w:ascii="Times New Roman" w:hAnsi="Times New Roman" w:cs="Times New Roman"/>
-          <w:b/>
-          <w:bCs/>
-          <w:sz w:val="32"/>
-          <w:szCs w:val="32"/>
-          <w:lang w:val="fr-FR"/>
-        </w:rPr>
-        <w:t xml:space="preserve">  </w:t>
+        <w:t xml:space="preserve">email:  </w:t>
       </w:r>
     </w:p>
     <w:p>
@@ -7035,7 +6965,7 @@
       <w:hyperlink r:id="rId18" w:history="1">
         <w:r>
           <w:rPr>
-            <w:rStyle w:val="Lienhypertexte"/>
+            <w:rStyle w:val="Hyperlink"/>
             <w:rFonts w:ascii="Times New Roman" w:hAnsi="Times New Roman" w:cs="Times New Roman"/>
             <w:sz w:val="28"/>
             <w:szCs w:val="28"/>
@@ -7083,7 +7013,7 @@
       <w:hyperlink r:id="rId19" w:history="1">
         <w:r>
           <w:rPr>
-            <w:rStyle w:val="Lienhypertexte"/>
+            <w:rStyle w:val="Hyperlink"/>
             <w:rFonts w:ascii="Times New Roman" w:hAnsi="Times New Roman" w:cs="Times New Roman"/>
             <w:sz w:val="28"/>
             <w:szCs w:val="28"/>
@@ -7115,7 +7045,7 @@
     </w:p>
     <w:p>
       <w:pPr>
-        <w:pStyle w:val="Paragraphedeliste"/>
+        <w:pStyle w:val="ListParagraph"/>
         <w:numPr>
           <w:ilvl w:val="0"/>
           <w:numId w:val="4"/>
@@ -7165,7 +7095,7 @@
       <w:hyperlink r:id="rId20" w:history="1">
         <w:r>
           <w:rPr>
-            <w:rStyle w:val="Lienhypertexte"/>
+            <w:rStyle w:val="Hyperlink"/>
             <w:rFonts w:ascii="Times New Roman" w:hAnsi="Times New Roman" w:cs="Times New Roman"/>
             <w:sz w:val="28"/>
             <w:szCs w:val="28"/>
@@ -7214,7 +7144,7 @@
     </w:p>
     <w:p>
       <w:pPr>
-        <w:pStyle w:val="Paragraphedeliste"/>
+        <w:pStyle w:val="ListParagraph"/>
         <w:numPr>
           <w:ilvl w:val="0"/>
           <w:numId w:val="5"/>
@@ -7346,7 +7276,7 @@
     </w:p>
     <w:p>
       <w:pPr>
-        <w:pStyle w:val="Titre1"/>
+        <w:pStyle w:val="Heading1"/>
         <w:jc w:val="center"/>
         <w:rPr>
           <w:rFonts w:ascii="Times New Roman" w:hAnsi="Times New Roman" w:cs="Times New Roman"/>
@@ -7404,16 +7334,6 @@
           <w:lang w:val="fr-FR"/>
         </w:rPr>
       </w:pPr>
-    </w:p>
-    <w:p>
-      <w:pPr>
-        <w:rPr>
-          <w:rFonts w:ascii="Times New Roman" w:hAnsi="Times New Roman" w:cs="Times New Roman"/>
-          <w:sz w:val="28"/>
-          <w:szCs w:val="28"/>
-          <w:lang w:val="fr-FR"/>
-        </w:rPr>
-      </w:pPr>
       <w:r>
         <w:rPr>
           <w:rFonts w:ascii="Times New Roman" w:hAnsi="Times New Roman" w:cs="Times New Roman"/>
@@ -7433,16 +7353,6 @@
           <w:lang w:val="fr-FR"/>
         </w:rPr>
       </w:pPr>
-    </w:p>
-    <w:p>
-      <w:pPr>
-        <w:rPr>
-          <w:rFonts w:ascii="Times New Roman" w:hAnsi="Times New Roman" w:cs="Times New Roman"/>
-          <w:sz w:val="28"/>
-          <w:szCs w:val="28"/>
-          <w:lang w:val="fr-FR"/>
-        </w:rPr>
-      </w:pPr>
       <w:r>
         <w:rPr>
           <w:rFonts w:ascii="Times New Roman" w:hAnsi="Times New Roman" w:cs="Times New Roman"/>
@@ -7482,16 +7392,6 @@
           <w:lang w:val="fr-FR"/>
         </w:rPr>
       </w:pPr>
-    </w:p>
-    <w:p>
-      <w:pPr>
-        <w:rPr>
-          <w:rFonts w:ascii="Times New Roman" w:hAnsi="Times New Roman" w:cs="Times New Roman"/>
-          <w:sz w:val="28"/>
-          <w:szCs w:val="28"/>
-          <w:lang w:val="fr-FR"/>
-        </w:rPr>
-      </w:pPr>
       <w:r>
         <w:rPr>
           <w:rFonts w:ascii="Times New Roman" w:hAnsi="Times New Roman" w:cs="Times New Roman"/>
@@ -7501,16 +7401,6 @@
         </w:rPr>
         <w:t>Cette plateforme constituera non seulement un outil précieux pour la communauté universitaire de l'UTA, mais pourra également servir de modèle pour d'autres établissements confrontés à des problématiques similaires. À terme, ce projet contribuera significativement à l'amélioration de la qualité pédagogique et de l'expérience estudiantine à l'UTA.</w:t>
       </w:r>
-    </w:p>
-    <w:p>
-      <w:pPr>
-        <w:rPr>
-          <w:rFonts w:ascii="Times New Roman" w:hAnsi="Times New Roman" w:cs="Times New Roman"/>
-          <w:sz w:val="28"/>
-          <w:szCs w:val="28"/>
-          <w:lang w:val="fr-FR"/>
-        </w:rPr>
-      </w:pPr>
     </w:p>
     <w:p>
       <w:pPr>
@@ -7534,32 +7424,22 @@
           <w:szCs w:val="28"/>
           <w:lang w:val="fr-FR"/>
         </w:rPr>
-        <w:t xml:space="preserve">Les prochaines étapes consistent désormais à mettre en œuvre ce cahier des charges en lançant concrètement le développement selon le planning établi, tout </w:t>
-      </w:r>
-      <w:r>
-        <w:rPr>
-          <w:rFonts w:ascii="Times New Roman" w:hAnsi="Times New Roman" w:cs="Times New Roman"/>
-          <w:sz w:val="28"/>
-          <w:szCs w:val="28"/>
-          <w:lang w:val="fr-FR"/>
-        </w:rPr>
-        <w:lastRenderedPageBreak/>
-        <w:t>en maintenant une communication régulière avec les parties prenantes pour assurer que la solution finale réponde pleinement aux attentes exprimées.</w:t>
-      </w:r>
-    </w:p>
-    <w:p>
-      <w:pPr>
-        <w:rPr>
-          <w:rFonts w:ascii="Times New Roman" w:hAnsi="Times New Roman" w:cs="Times New Roman"/>
-          <w:sz w:val="28"/>
-          <w:szCs w:val="28"/>
-          <w:lang w:val="fr-FR"/>
-        </w:rPr>
-      </w:pPr>
-    </w:p>
-    <w:p>
-      <w:pPr>
-        <w:pStyle w:val="Lgende"/>
+        <w:t>Les prochaines étapes consistent désormais à mettre en œuvre ce cahier des charges en lançant concrètement le développement selon le planning établi, tout en maintenant une communication régulière avec les parties prenantes pour assurer que la solution finale réponde pleinement aux attentes exprimées.</w:t>
+      </w:r>
+    </w:p>
+    <w:p>
+      <w:pPr>
+        <w:rPr>
+          <w:rFonts w:ascii="Times New Roman" w:hAnsi="Times New Roman" w:cs="Times New Roman"/>
+          <w:sz w:val="28"/>
+          <w:szCs w:val="28"/>
+          <w:lang w:val="fr-FR"/>
+        </w:rPr>
+      </w:pPr>
+    </w:p>
+    <w:p>
+      <w:pPr>
+        <w:pStyle w:val="Caption"/>
         <w:jc w:val="center"/>
         <w:rPr>
           <w:rFonts w:ascii="Times New Roman" w:hAnsi="Times New Roman" w:cs="Times New Roman"/>
@@ -8399,7 +8279,7 @@
 </file>
 
 <file path=word/endnotes.xml><?xml version="1.0" encoding="utf-8"?>
-<w:endnotes xmlns:wpc="http://schemas.microsoft.com/office/word/2010/wordprocessingCanvas" xmlns:cx="http://schemas.microsoft.com/office/drawing/2014/chartex" xmlns:cx1="http://schemas.microsoft.com/office/drawing/2015/9/8/chartex" xmlns:cx2="http://schemas.microsoft.com/office/drawing/2015/10/21/chartex" xmlns:cx3="http://schemas.microsoft.com/office/drawing/2016/5/9/chartex" xmlns:cx4="http://schemas.microsoft.com/office/drawing/2016/5/10/chartex" xmlns:cx5="http://schemas.microsoft.com/office/drawing/2016/5/11/chartex" xmlns:cx6="http://schemas.microsoft.com/office/drawing/2016/5/12/chartex" xmlns:cx7="http://schemas.microsoft.com/office/drawing/2016/5/13/chartex" xmlns:cx8="http://schemas.microsoft.com/office/drawing/2016/5/14/chartex" xmlns:mc="http://schemas.openxmlformats.org/markup-compatibility/2006" xmlns:aink="http://schemas.microsoft.com/office/drawing/2016/ink" xmlns:am3d="http://schemas.microsoft.com/office/drawing/2017/model3d" xmlns:o="urn:schemas-microsoft-com:office:office" xmlns:oel="http://schemas.microsoft.com/office/2019/extlst" xmlns:r="http://schemas.openxmlformats.org/officeDocument/2006/relationships" xmlns:m="http://schemas.openxmlformats.org/officeDocument/2006/math" xmlns:v="urn:schemas-microsoft-com:vml" xmlns:wp14="http://schemas.microsoft.com/office/word/2010/wordprocessingDrawing" xmlns:wp="http://schemas.openxmlformats.org/drawingml/2006/wordprocessingDrawing" xmlns:w10="urn:schemas-microsoft-com:office:word" xmlns:w="http://schemas.openxmlformats.org/wordprocessingml/2006/main" xmlns:w14="http://schemas.microsoft.com/office/word/2010/wordml" xmlns:w15="http://schemas.microsoft.com/office/word/2012/wordml" xmlns:w16cex="http://schemas.microsoft.com/office/word/2018/wordml/cex" xmlns:w16cid="http://schemas.microsoft.com/office/word/2016/wordml/cid" xmlns:w16="http://schemas.microsoft.com/office/word/2018/wordml" xmlns:w16sdtdh="http://schemas.microsoft.com/office/word/2020/wordml/sdtdatahash" xmlns:w16se="http://schemas.microsoft.com/office/word/2015/wordml/symex" xmlns:wpg="http://schemas.microsoft.com/office/word/2010/wordprocessingGroup" xmlns:wpi="http://schemas.microsoft.com/office/word/2010/wordprocessingInk" xmlns:wne="http://schemas.microsoft.com/office/word/2006/wordml" xmlns:wps="http://schemas.microsoft.com/office/word/2010/wordprocessingShape" mc:Ignorable="w14 w15 w16se w16cid w16 w16cex w16sdtdh wp14">
+<w:endnotes xmlns:wpc="http://schemas.microsoft.com/office/word/2010/wordprocessingCanvas" xmlns:cx="http://schemas.microsoft.com/office/drawing/2014/chartex" xmlns:cx1="http://schemas.microsoft.com/office/drawing/2015/9/8/chartex" xmlns:cx2="http://schemas.microsoft.com/office/drawing/2015/10/21/chartex" xmlns:cx3="http://schemas.microsoft.com/office/drawing/2016/5/9/chartex" xmlns:cx4="http://schemas.microsoft.com/office/drawing/2016/5/10/chartex" xmlns:cx5="http://schemas.microsoft.com/office/drawing/2016/5/11/chartex" xmlns:cx6="http://schemas.microsoft.com/office/drawing/2016/5/12/chartex" xmlns:cx7="http://schemas.microsoft.com/office/drawing/2016/5/13/chartex" xmlns:cx8="http://schemas.microsoft.com/office/drawing/2016/5/14/chartex" xmlns:mc="http://schemas.openxmlformats.org/markup-compatibility/2006" xmlns:aink="http://schemas.microsoft.com/office/drawing/2016/ink" xmlns:am3d="http://schemas.microsoft.com/office/drawing/2017/model3d" xmlns:o="urn:schemas-microsoft-com:office:office" xmlns:r="http://schemas.openxmlformats.org/officeDocument/2006/relationships" xmlns:m="http://schemas.openxmlformats.org/officeDocument/2006/math" xmlns:v="urn:schemas-microsoft-com:vml" xmlns:wp14="http://schemas.microsoft.com/office/word/2010/wordprocessingDrawing" xmlns:wp="http://schemas.openxmlformats.org/drawingml/2006/wordprocessingDrawing" xmlns:w10="urn:schemas-microsoft-com:office:word" xmlns:w="http://schemas.openxmlformats.org/wordprocessingml/2006/main" xmlns:w14="http://schemas.microsoft.com/office/word/2010/wordml" xmlns:w15="http://schemas.microsoft.com/office/word/2012/wordml" xmlns:w16cex="http://schemas.microsoft.com/office/word/2018/wordml/cex" xmlns:w16cid="http://schemas.microsoft.com/office/word/2016/wordml/cid" xmlns:w16="http://schemas.microsoft.com/office/word/2018/wordml" xmlns:w16sdtdh="http://schemas.microsoft.com/office/word/2020/wordml/sdtdatahash" xmlns:w16se="http://schemas.microsoft.com/office/word/2015/wordml/symex" xmlns:wpg="http://schemas.microsoft.com/office/word/2010/wordprocessingGroup" xmlns:wpi="http://schemas.microsoft.com/office/word/2010/wordprocessingInk" xmlns:wne="http://schemas.microsoft.com/office/word/2006/wordml" xmlns:wps="http://schemas.microsoft.com/office/word/2010/wordprocessingShape" mc:Ignorable="w14 w15 w16se w16cid w16 w16cex w16sdtdh wp14">
   <w:endnote w:type="separator" w:id="-1">
     <w:p>
       <w:pPr>
@@ -8424,23 +8304,23 @@
 </file>
 
 <file path=word/footer1.xml><?xml version="1.0" encoding="utf-8"?>
-<w:ftr xmlns:wpc="http://schemas.microsoft.com/office/word/2010/wordprocessingCanvas" xmlns:cx="http://schemas.microsoft.com/office/drawing/2014/chartex" xmlns:cx1="http://schemas.microsoft.com/office/drawing/2015/9/8/chartex" xmlns:cx2="http://schemas.microsoft.com/office/drawing/2015/10/21/chartex" xmlns:cx3="http://schemas.microsoft.com/office/drawing/2016/5/9/chartex" xmlns:cx4="http://schemas.microsoft.com/office/drawing/2016/5/10/chartex" xmlns:cx5="http://schemas.microsoft.com/office/drawing/2016/5/11/chartex" xmlns:cx6="http://schemas.microsoft.com/office/drawing/2016/5/12/chartex" xmlns:cx7="http://schemas.microsoft.com/office/drawing/2016/5/13/chartex" xmlns:cx8="http://schemas.microsoft.com/office/drawing/2016/5/14/chartex" xmlns:mc="http://schemas.openxmlformats.org/markup-compatibility/2006" xmlns:aink="http://schemas.microsoft.com/office/drawing/2016/ink" xmlns:am3d="http://schemas.microsoft.com/office/drawing/2017/model3d" xmlns:o="urn:schemas-microsoft-com:office:office" xmlns:oel="http://schemas.microsoft.com/office/2019/extlst" xmlns:r="http://schemas.openxmlformats.org/officeDocument/2006/relationships" xmlns:m="http://schemas.openxmlformats.org/officeDocument/2006/math" xmlns:v="urn:schemas-microsoft-com:vml" xmlns:wp14="http://schemas.microsoft.com/office/word/2010/wordprocessingDrawing" xmlns:wp="http://schemas.openxmlformats.org/drawingml/2006/wordprocessingDrawing" xmlns:w10="urn:schemas-microsoft-com:office:word" xmlns:w="http://schemas.openxmlformats.org/wordprocessingml/2006/main" xmlns:w14="http://schemas.microsoft.com/office/word/2010/wordml" xmlns:w15="http://schemas.microsoft.com/office/word/2012/wordml" xmlns:w16cex="http://schemas.microsoft.com/office/word/2018/wordml/cex" xmlns:w16cid="http://schemas.microsoft.com/office/word/2016/wordml/cid" xmlns:w16="http://schemas.microsoft.com/office/word/2018/wordml" xmlns:w16sdtdh="http://schemas.microsoft.com/office/word/2020/wordml/sdtdatahash" xmlns:w16se="http://schemas.microsoft.com/office/word/2015/wordml/symex" xmlns:wpg="http://schemas.microsoft.com/office/word/2010/wordprocessingGroup" xmlns:wpi="http://schemas.microsoft.com/office/word/2010/wordprocessingInk" xmlns:wne="http://schemas.microsoft.com/office/word/2006/wordml" xmlns:wps="http://schemas.microsoft.com/office/word/2010/wordprocessingShape" mc:Ignorable="w14 w15 w16se w16cid w16 w16cex w16sdtdh wp14">
+<w:ftr xmlns:wpc="http://schemas.microsoft.com/office/word/2010/wordprocessingCanvas" xmlns:cx="http://schemas.microsoft.com/office/drawing/2014/chartex" xmlns:cx1="http://schemas.microsoft.com/office/drawing/2015/9/8/chartex" xmlns:cx2="http://schemas.microsoft.com/office/drawing/2015/10/21/chartex" xmlns:cx3="http://schemas.microsoft.com/office/drawing/2016/5/9/chartex" xmlns:cx4="http://schemas.microsoft.com/office/drawing/2016/5/10/chartex" xmlns:cx5="http://schemas.microsoft.com/office/drawing/2016/5/11/chartex" xmlns:cx6="http://schemas.microsoft.com/office/drawing/2016/5/12/chartex" xmlns:cx7="http://schemas.microsoft.com/office/drawing/2016/5/13/chartex" xmlns:cx8="http://schemas.microsoft.com/office/drawing/2016/5/14/chartex" xmlns:mc="http://schemas.openxmlformats.org/markup-compatibility/2006" xmlns:aink="http://schemas.microsoft.com/office/drawing/2016/ink" xmlns:am3d="http://schemas.microsoft.com/office/drawing/2017/model3d" xmlns:o="urn:schemas-microsoft-com:office:office" xmlns:r="http://schemas.openxmlformats.org/officeDocument/2006/relationships" xmlns:m="http://schemas.openxmlformats.org/officeDocument/2006/math" xmlns:v="urn:schemas-microsoft-com:vml" xmlns:wp14="http://schemas.microsoft.com/office/word/2010/wordprocessingDrawing" xmlns:wp="http://schemas.openxmlformats.org/drawingml/2006/wordprocessingDrawing" xmlns:w10="urn:schemas-microsoft-com:office:word" xmlns:w="http://schemas.openxmlformats.org/wordprocessingml/2006/main" xmlns:w14="http://schemas.microsoft.com/office/word/2010/wordml" xmlns:w15="http://schemas.microsoft.com/office/word/2012/wordml" xmlns:w16cex="http://schemas.microsoft.com/office/word/2018/wordml/cex" xmlns:w16cid="http://schemas.microsoft.com/office/word/2016/wordml/cid" xmlns:w16="http://schemas.microsoft.com/office/word/2018/wordml" xmlns:w16sdtdh="http://schemas.microsoft.com/office/word/2020/wordml/sdtdatahash" xmlns:w16se="http://schemas.microsoft.com/office/word/2015/wordml/symex" xmlns:wpg="http://schemas.microsoft.com/office/word/2010/wordprocessingGroup" xmlns:wpi="http://schemas.microsoft.com/office/word/2010/wordprocessingInk" xmlns:wne="http://schemas.microsoft.com/office/word/2006/wordml" xmlns:wps="http://schemas.microsoft.com/office/word/2010/wordprocessingShape" mc:Ignorable="w14 w15 w16se w16cid w16 w16cex w16sdtdh wp14">
   <w:p>
     <w:pPr>
-      <w:pStyle w:val="Pieddepage"/>
+      <w:pStyle w:val="Footer"/>
       <w:jc w:val="center"/>
     </w:pPr>
   </w:p>
   <w:p>
     <w:pPr>
-      <w:pStyle w:val="Pieddepage"/>
+      <w:pStyle w:val="Footer"/>
     </w:pPr>
   </w:p>
 </w:ftr>
 </file>
 
 <file path=word/footer2.xml><?xml version="1.0" encoding="utf-8"?>
-<w:ftr xmlns:wpc="http://schemas.microsoft.com/office/word/2010/wordprocessingCanvas" xmlns:cx="http://schemas.microsoft.com/office/drawing/2014/chartex" xmlns:cx1="http://schemas.microsoft.com/office/drawing/2015/9/8/chartex" xmlns:cx2="http://schemas.microsoft.com/office/drawing/2015/10/21/chartex" xmlns:cx3="http://schemas.microsoft.com/office/drawing/2016/5/9/chartex" xmlns:cx4="http://schemas.microsoft.com/office/drawing/2016/5/10/chartex" xmlns:cx5="http://schemas.microsoft.com/office/drawing/2016/5/11/chartex" xmlns:cx6="http://schemas.microsoft.com/office/drawing/2016/5/12/chartex" xmlns:cx7="http://schemas.microsoft.com/office/drawing/2016/5/13/chartex" xmlns:cx8="http://schemas.microsoft.com/office/drawing/2016/5/14/chartex" xmlns:mc="http://schemas.openxmlformats.org/markup-compatibility/2006" xmlns:aink="http://schemas.microsoft.com/office/drawing/2016/ink" xmlns:am3d="http://schemas.microsoft.com/office/drawing/2017/model3d" xmlns:o="urn:schemas-microsoft-com:office:office" xmlns:oel="http://schemas.microsoft.com/office/2019/extlst" xmlns:r="http://schemas.openxmlformats.org/officeDocument/2006/relationships" xmlns:m="http://schemas.openxmlformats.org/officeDocument/2006/math" xmlns:v="urn:schemas-microsoft-com:vml" xmlns:wp14="http://schemas.microsoft.com/office/word/2010/wordprocessingDrawing" xmlns:wp="http://schemas.openxmlformats.org/drawingml/2006/wordprocessingDrawing" xmlns:w10="urn:schemas-microsoft-com:office:word" xmlns:w="http://schemas.openxmlformats.org/wordprocessingml/2006/main" xmlns:w14="http://schemas.microsoft.com/office/word/2010/wordml" xmlns:w15="http://schemas.microsoft.com/office/word/2012/wordml" xmlns:w16cex="http://schemas.microsoft.com/office/word/2018/wordml/cex" xmlns:w16cid="http://schemas.microsoft.com/office/word/2016/wordml/cid" xmlns:w16="http://schemas.microsoft.com/office/word/2018/wordml" xmlns:w16sdtdh="http://schemas.microsoft.com/office/word/2020/wordml/sdtdatahash" xmlns:w16se="http://schemas.microsoft.com/office/word/2015/wordml/symex" xmlns:wpg="http://schemas.microsoft.com/office/word/2010/wordprocessingGroup" xmlns:wpi="http://schemas.microsoft.com/office/word/2010/wordprocessingInk" xmlns:wne="http://schemas.microsoft.com/office/word/2006/wordml" xmlns:wps="http://schemas.microsoft.com/office/word/2010/wordprocessingShape" mc:Ignorable="w14 w15 w16se w16cid w16 w16cex w16sdtdh wp14">
+<w:ftr xmlns:wpc="http://schemas.microsoft.com/office/word/2010/wordprocessingCanvas" xmlns:cx="http://schemas.microsoft.com/office/drawing/2014/chartex" xmlns:cx1="http://schemas.microsoft.com/office/drawing/2015/9/8/chartex" xmlns:cx2="http://schemas.microsoft.com/office/drawing/2015/10/21/chartex" xmlns:cx3="http://schemas.microsoft.com/office/drawing/2016/5/9/chartex" xmlns:cx4="http://schemas.microsoft.com/office/drawing/2016/5/10/chartex" xmlns:cx5="http://schemas.microsoft.com/office/drawing/2016/5/11/chartex" xmlns:cx6="http://schemas.microsoft.com/office/drawing/2016/5/12/chartex" xmlns:cx7="http://schemas.microsoft.com/office/drawing/2016/5/13/chartex" xmlns:cx8="http://schemas.microsoft.com/office/drawing/2016/5/14/chartex" xmlns:mc="http://schemas.openxmlformats.org/markup-compatibility/2006" xmlns:aink="http://schemas.microsoft.com/office/drawing/2016/ink" xmlns:am3d="http://schemas.microsoft.com/office/drawing/2017/model3d" xmlns:o="urn:schemas-microsoft-com:office:office" xmlns:r="http://schemas.openxmlformats.org/officeDocument/2006/relationships" xmlns:m="http://schemas.openxmlformats.org/officeDocument/2006/math" xmlns:v="urn:schemas-microsoft-com:vml" xmlns:wp14="http://schemas.microsoft.com/office/word/2010/wordprocessingDrawing" xmlns:wp="http://schemas.openxmlformats.org/drawingml/2006/wordprocessingDrawing" xmlns:w10="urn:schemas-microsoft-com:office:word" xmlns:w="http://schemas.openxmlformats.org/wordprocessingml/2006/main" xmlns:w14="http://schemas.microsoft.com/office/word/2010/wordml" xmlns:w15="http://schemas.microsoft.com/office/word/2012/wordml" xmlns:w16cex="http://schemas.microsoft.com/office/word/2018/wordml/cex" xmlns:w16cid="http://schemas.microsoft.com/office/word/2016/wordml/cid" xmlns:w16="http://schemas.microsoft.com/office/word/2018/wordml" xmlns:w16sdtdh="http://schemas.microsoft.com/office/word/2020/wordml/sdtdatahash" xmlns:w16se="http://schemas.microsoft.com/office/word/2015/wordml/symex" xmlns:wpg="http://schemas.microsoft.com/office/word/2010/wordprocessingGroup" xmlns:wpi="http://schemas.microsoft.com/office/word/2010/wordprocessingInk" xmlns:wne="http://schemas.microsoft.com/office/word/2006/wordml" xmlns:wps="http://schemas.microsoft.com/office/word/2010/wordprocessingShape" mc:Ignorable="w14 w15 w16se w16cid w16 w16cex w16sdtdh wp14">
   <w:sdt>
     <w:sdtPr>
       <w:id w:val="2008007176"/>
@@ -8457,7 +8337,7 @@
     <w:sdtContent>
       <w:p>
         <w:pPr>
-          <w:pStyle w:val="Pieddepage"/>
+          <w:pStyle w:val="Footer"/>
           <w:jc w:val="center"/>
         </w:pPr>
         <w:r>
@@ -8486,14 +8366,14 @@
   </w:sdt>
   <w:p>
     <w:pPr>
-      <w:pStyle w:val="Pieddepage"/>
+      <w:pStyle w:val="Footer"/>
     </w:pPr>
   </w:p>
 </w:ftr>
 </file>
 
 <file path=word/footnotes.xml><?xml version="1.0" encoding="utf-8"?>
-<w:footnotes xmlns:wpc="http://schemas.microsoft.com/office/word/2010/wordprocessingCanvas" xmlns:cx="http://schemas.microsoft.com/office/drawing/2014/chartex" xmlns:cx1="http://schemas.microsoft.com/office/drawing/2015/9/8/chartex" xmlns:cx2="http://schemas.microsoft.com/office/drawing/2015/10/21/chartex" xmlns:cx3="http://schemas.microsoft.com/office/drawing/2016/5/9/chartex" xmlns:cx4="http://schemas.microsoft.com/office/drawing/2016/5/10/chartex" xmlns:cx5="http://schemas.microsoft.com/office/drawing/2016/5/11/chartex" xmlns:cx6="http://schemas.microsoft.com/office/drawing/2016/5/12/chartex" xmlns:cx7="http://schemas.microsoft.com/office/drawing/2016/5/13/chartex" xmlns:cx8="http://schemas.microsoft.com/office/drawing/2016/5/14/chartex" xmlns:mc="http://schemas.openxmlformats.org/markup-compatibility/2006" xmlns:aink="http://schemas.microsoft.com/office/drawing/2016/ink" xmlns:am3d="http://schemas.microsoft.com/office/drawing/2017/model3d" xmlns:o="urn:schemas-microsoft-com:office:office" xmlns:oel="http://schemas.microsoft.com/office/2019/extlst" xmlns:r="http://schemas.openxmlformats.org/officeDocument/2006/relationships" xmlns:m="http://schemas.openxmlformats.org/officeDocument/2006/math" xmlns:v="urn:schemas-microsoft-com:vml" xmlns:wp14="http://schemas.microsoft.com/office/word/2010/wordprocessingDrawing" xmlns:wp="http://schemas.openxmlformats.org/drawingml/2006/wordprocessingDrawing" xmlns:w10="urn:schemas-microsoft-com:office:word" xmlns:w="http://schemas.openxmlformats.org/wordprocessingml/2006/main" xmlns:w14="http://schemas.microsoft.com/office/word/2010/wordml" xmlns:w15="http://schemas.microsoft.com/office/word/2012/wordml" xmlns:w16cex="http://schemas.microsoft.com/office/word/2018/wordml/cex" xmlns:w16cid="http://schemas.microsoft.com/office/word/2016/wordml/cid" xmlns:w16="http://schemas.microsoft.com/office/word/2018/wordml" xmlns:w16sdtdh="http://schemas.microsoft.com/office/word/2020/wordml/sdtdatahash" xmlns:w16se="http://schemas.microsoft.com/office/word/2015/wordml/symex" xmlns:wpg="http://schemas.microsoft.com/office/word/2010/wordprocessingGroup" xmlns:wpi="http://schemas.microsoft.com/office/word/2010/wordprocessingInk" xmlns:wne="http://schemas.microsoft.com/office/word/2006/wordml" xmlns:wps="http://schemas.microsoft.com/office/word/2010/wordprocessingShape" mc:Ignorable="w14 w15 w16se w16cid w16 w16cex w16sdtdh wp14">
+<w:footnotes xmlns:wpc="http://schemas.microsoft.com/office/word/2010/wordprocessingCanvas" xmlns:cx="http://schemas.microsoft.com/office/drawing/2014/chartex" xmlns:cx1="http://schemas.microsoft.com/office/drawing/2015/9/8/chartex" xmlns:cx2="http://schemas.microsoft.com/office/drawing/2015/10/21/chartex" xmlns:cx3="http://schemas.microsoft.com/office/drawing/2016/5/9/chartex" xmlns:cx4="http://schemas.microsoft.com/office/drawing/2016/5/10/chartex" xmlns:cx5="http://schemas.microsoft.com/office/drawing/2016/5/11/chartex" xmlns:cx6="http://schemas.microsoft.com/office/drawing/2016/5/12/chartex" xmlns:cx7="http://schemas.microsoft.com/office/drawing/2016/5/13/chartex" xmlns:cx8="http://schemas.microsoft.com/office/drawing/2016/5/14/chartex" xmlns:mc="http://schemas.openxmlformats.org/markup-compatibility/2006" xmlns:aink="http://schemas.microsoft.com/office/drawing/2016/ink" xmlns:am3d="http://schemas.microsoft.com/office/drawing/2017/model3d" xmlns:o="urn:schemas-microsoft-com:office:office" xmlns:r="http://schemas.openxmlformats.org/officeDocument/2006/relationships" xmlns:m="http://schemas.openxmlformats.org/officeDocument/2006/math" xmlns:v="urn:schemas-microsoft-com:vml" xmlns:wp14="http://schemas.microsoft.com/office/word/2010/wordprocessingDrawing" xmlns:wp="http://schemas.openxmlformats.org/drawingml/2006/wordprocessingDrawing" xmlns:w10="urn:schemas-microsoft-com:office:word" xmlns:w="http://schemas.openxmlformats.org/wordprocessingml/2006/main" xmlns:w14="http://schemas.microsoft.com/office/word/2010/wordml" xmlns:w15="http://schemas.microsoft.com/office/word/2012/wordml" xmlns:w16cex="http://schemas.microsoft.com/office/word/2018/wordml/cex" xmlns:w16cid="http://schemas.microsoft.com/office/word/2016/wordml/cid" xmlns:w16="http://schemas.microsoft.com/office/word/2018/wordml" xmlns:w16sdtdh="http://schemas.microsoft.com/office/word/2020/wordml/sdtdatahash" xmlns:w16se="http://schemas.microsoft.com/office/word/2015/wordml/symex" xmlns:wpg="http://schemas.microsoft.com/office/word/2010/wordprocessingGroup" xmlns:wpi="http://schemas.microsoft.com/office/word/2010/wordprocessingInk" xmlns:wne="http://schemas.microsoft.com/office/word/2006/wordml" xmlns:wps="http://schemas.microsoft.com/office/word/2010/wordprocessingShape" mc:Ignorable="w14 w15 w16se w16cid w16 w16cex w16sdtdh wp14">
   <w:footnote w:type="separator" w:id="-1">
     <w:p>
       <w:pPr>
@@ -8518,10 +8398,10 @@
 </file>
 
 <file path=word/header1.xml><?xml version="1.0" encoding="utf-8"?>
-<w:hdr xmlns:wpc="http://schemas.microsoft.com/office/word/2010/wordprocessingCanvas" xmlns:cx="http://schemas.microsoft.com/office/drawing/2014/chartex" xmlns:cx1="http://schemas.microsoft.com/office/drawing/2015/9/8/chartex" xmlns:cx2="http://schemas.microsoft.com/office/drawing/2015/10/21/chartex" xmlns:cx3="http://schemas.microsoft.com/office/drawing/2016/5/9/chartex" xmlns:cx4="http://schemas.microsoft.com/office/drawing/2016/5/10/chartex" xmlns:cx5="http://schemas.microsoft.com/office/drawing/2016/5/11/chartex" xmlns:cx6="http://schemas.microsoft.com/office/drawing/2016/5/12/chartex" xmlns:cx7="http://schemas.microsoft.com/office/drawing/2016/5/13/chartex" xmlns:cx8="http://schemas.microsoft.com/office/drawing/2016/5/14/chartex" xmlns:mc="http://schemas.openxmlformats.org/markup-compatibility/2006" xmlns:aink="http://schemas.microsoft.com/office/drawing/2016/ink" xmlns:am3d="http://schemas.microsoft.com/office/drawing/2017/model3d" xmlns:o="urn:schemas-microsoft-com:office:office" xmlns:oel="http://schemas.microsoft.com/office/2019/extlst" xmlns:r="http://schemas.openxmlformats.org/officeDocument/2006/relationships" xmlns:m="http://schemas.openxmlformats.org/officeDocument/2006/math" xmlns:v="urn:schemas-microsoft-com:vml" xmlns:wp14="http://schemas.microsoft.com/office/word/2010/wordprocessingDrawing" xmlns:wp="http://schemas.openxmlformats.org/drawingml/2006/wordprocessingDrawing" xmlns:w10="urn:schemas-microsoft-com:office:word" xmlns:w="http://schemas.openxmlformats.org/wordprocessingml/2006/main" xmlns:w14="http://schemas.microsoft.com/office/word/2010/wordml" xmlns:w15="http://schemas.microsoft.com/office/word/2012/wordml" xmlns:w16cex="http://schemas.microsoft.com/office/word/2018/wordml/cex" xmlns:w16cid="http://schemas.microsoft.com/office/word/2016/wordml/cid" xmlns:w16="http://schemas.microsoft.com/office/word/2018/wordml" xmlns:w16sdtdh="http://schemas.microsoft.com/office/word/2020/wordml/sdtdatahash" xmlns:w16se="http://schemas.microsoft.com/office/word/2015/wordml/symex" xmlns:wpg="http://schemas.microsoft.com/office/word/2010/wordprocessingGroup" xmlns:wpi="http://schemas.microsoft.com/office/word/2010/wordprocessingInk" xmlns:wne="http://schemas.microsoft.com/office/word/2006/wordml" xmlns:wps="http://schemas.microsoft.com/office/word/2010/wordprocessingShape" mc:Ignorable="w14 w15 w16se w16cid w16 w16cex w16sdtdh wp14">
+<w:hdr xmlns:wpc="http://schemas.microsoft.com/office/word/2010/wordprocessingCanvas" xmlns:cx="http://schemas.microsoft.com/office/drawing/2014/chartex" xmlns:cx1="http://schemas.microsoft.com/office/drawing/2015/9/8/chartex" xmlns:cx2="http://schemas.microsoft.com/office/drawing/2015/10/21/chartex" xmlns:cx3="http://schemas.microsoft.com/office/drawing/2016/5/9/chartex" xmlns:cx4="http://schemas.microsoft.com/office/drawing/2016/5/10/chartex" xmlns:cx5="http://schemas.microsoft.com/office/drawing/2016/5/11/chartex" xmlns:cx6="http://schemas.microsoft.com/office/drawing/2016/5/12/chartex" xmlns:cx7="http://schemas.microsoft.com/office/drawing/2016/5/13/chartex" xmlns:cx8="http://schemas.microsoft.com/office/drawing/2016/5/14/chartex" xmlns:mc="http://schemas.openxmlformats.org/markup-compatibility/2006" xmlns:aink="http://schemas.microsoft.com/office/drawing/2016/ink" xmlns:am3d="http://schemas.microsoft.com/office/drawing/2017/model3d" xmlns:o="urn:schemas-microsoft-com:office:office" xmlns:r="http://schemas.openxmlformats.org/officeDocument/2006/relationships" xmlns:m="http://schemas.openxmlformats.org/officeDocument/2006/math" xmlns:v="urn:schemas-microsoft-com:vml" xmlns:wp14="http://schemas.microsoft.com/office/word/2010/wordprocessingDrawing" xmlns:wp="http://schemas.openxmlformats.org/drawingml/2006/wordprocessingDrawing" xmlns:w10="urn:schemas-microsoft-com:office:word" xmlns:w="http://schemas.openxmlformats.org/wordprocessingml/2006/main" xmlns:w14="http://schemas.microsoft.com/office/word/2010/wordml" xmlns:w15="http://schemas.microsoft.com/office/word/2012/wordml" xmlns:w16cex="http://schemas.microsoft.com/office/word/2018/wordml/cex" xmlns:w16cid="http://schemas.microsoft.com/office/word/2016/wordml/cid" xmlns:w16="http://schemas.microsoft.com/office/word/2018/wordml" xmlns:w16sdtdh="http://schemas.microsoft.com/office/word/2020/wordml/sdtdatahash" xmlns:w16se="http://schemas.microsoft.com/office/word/2015/wordml/symex" xmlns:wpg="http://schemas.microsoft.com/office/word/2010/wordprocessingGroup" xmlns:wpi="http://schemas.microsoft.com/office/word/2010/wordprocessingInk" xmlns:wne="http://schemas.microsoft.com/office/word/2006/wordml" xmlns:wps="http://schemas.microsoft.com/office/word/2010/wordprocessingShape" mc:Ignorable="w14 w15 w16se w16cid w16 w16cex w16sdtdh wp14">
   <w:p>
     <w:pPr>
-      <w:pStyle w:val="En-tte"/>
+      <w:pStyle w:val="Header"/>
       <w:tabs>
         <w:tab w:val="clear" w:pos="4513"/>
         <w:tab w:val="clear" w:pos="9026"/>
@@ -8637,7 +8517,7 @@
 </file>
 
 <file path=word/numbering.xml><?xml version="1.0" encoding="utf-8"?>
-<w:numbering xmlns:wpc="http://schemas.microsoft.com/office/word/2010/wordprocessingCanvas" xmlns:cx="http://schemas.microsoft.com/office/drawing/2014/chartex" xmlns:cx1="http://schemas.microsoft.com/office/drawing/2015/9/8/chartex" xmlns:cx2="http://schemas.microsoft.com/office/drawing/2015/10/21/chartex" xmlns:cx3="http://schemas.microsoft.com/office/drawing/2016/5/9/chartex" xmlns:cx4="http://schemas.microsoft.com/office/drawing/2016/5/10/chartex" xmlns:cx5="http://schemas.microsoft.com/office/drawing/2016/5/11/chartex" xmlns:cx6="http://schemas.microsoft.com/office/drawing/2016/5/12/chartex" xmlns:cx7="http://schemas.microsoft.com/office/drawing/2016/5/13/chartex" xmlns:cx8="http://schemas.microsoft.com/office/drawing/2016/5/14/chartex" xmlns:mc="http://schemas.openxmlformats.org/markup-compatibility/2006" xmlns:aink="http://schemas.microsoft.com/office/drawing/2016/ink" xmlns:am3d="http://schemas.microsoft.com/office/drawing/2017/model3d" xmlns:o="urn:schemas-microsoft-com:office:office" xmlns:oel="http://schemas.microsoft.com/office/2019/extlst" xmlns:r="http://schemas.openxmlformats.org/officeDocument/2006/relationships" xmlns:m="http://schemas.openxmlformats.org/officeDocument/2006/math" xmlns:v="urn:schemas-microsoft-com:vml" xmlns:wp14="http://schemas.microsoft.com/office/word/2010/wordprocessingDrawing" xmlns:wp="http://schemas.openxmlformats.org/drawingml/2006/wordprocessingDrawing" xmlns:w10="urn:schemas-microsoft-com:office:word" xmlns:w="http://schemas.openxmlformats.org/wordprocessingml/2006/main" xmlns:w14="http://schemas.microsoft.com/office/word/2010/wordml" xmlns:w15="http://schemas.microsoft.com/office/word/2012/wordml" xmlns:w16cex="http://schemas.microsoft.com/office/word/2018/wordml/cex" xmlns:w16cid="http://schemas.microsoft.com/office/word/2016/wordml/cid" xmlns:w16="http://schemas.microsoft.com/office/word/2018/wordml" xmlns:w16sdtdh="http://schemas.microsoft.com/office/word/2020/wordml/sdtdatahash" xmlns:w16se="http://schemas.microsoft.com/office/word/2015/wordml/symex" xmlns:wpg="http://schemas.microsoft.com/office/word/2010/wordprocessingGroup" xmlns:wpi="http://schemas.microsoft.com/office/word/2010/wordprocessingInk" xmlns:wne="http://schemas.microsoft.com/office/word/2006/wordml" xmlns:wps="http://schemas.microsoft.com/office/word/2010/wordprocessingShape" mc:Ignorable="w14 w15 w16se w16cid w16 w16cex w16sdtdh wp14">
+<w:numbering xmlns:wpc="http://schemas.microsoft.com/office/word/2010/wordprocessingCanvas" xmlns:cx="http://schemas.microsoft.com/office/drawing/2014/chartex" xmlns:cx1="http://schemas.microsoft.com/office/drawing/2015/9/8/chartex" xmlns:cx2="http://schemas.microsoft.com/office/drawing/2015/10/21/chartex" xmlns:cx3="http://schemas.microsoft.com/office/drawing/2016/5/9/chartex" xmlns:cx4="http://schemas.microsoft.com/office/drawing/2016/5/10/chartex" xmlns:cx5="http://schemas.microsoft.com/office/drawing/2016/5/11/chartex" xmlns:cx6="http://schemas.microsoft.com/office/drawing/2016/5/12/chartex" xmlns:cx7="http://schemas.microsoft.com/office/drawing/2016/5/13/chartex" xmlns:cx8="http://schemas.microsoft.com/office/drawing/2016/5/14/chartex" xmlns:mc="http://schemas.openxmlformats.org/markup-compatibility/2006" xmlns:aink="http://schemas.microsoft.com/office/drawing/2016/ink" xmlns:am3d="http://schemas.microsoft.com/office/drawing/2017/model3d" xmlns:o="urn:schemas-microsoft-com:office:office" xmlns:r="http://schemas.openxmlformats.org/officeDocument/2006/relationships" xmlns:m="http://schemas.openxmlformats.org/officeDocument/2006/math" xmlns:v="urn:schemas-microsoft-com:vml" xmlns:wp14="http://schemas.microsoft.com/office/word/2010/wordprocessingDrawing" xmlns:wp="http://schemas.openxmlformats.org/drawingml/2006/wordprocessingDrawing" xmlns:w10="urn:schemas-microsoft-com:office:word" xmlns:w="http://schemas.openxmlformats.org/wordprocessingml/2006/main" xmlns:w14="http://schemas.microsoft.com/office/word/2010/wordml" xmlns:w15="http://schemas.microsoft.com/office/word/2012/wordml" xmlns:w16cex="http://schemas.microsoft.com/office/word/2018/wordml/cex" xmlns:w16cid="http://schemas.microsoft.com/office/word/2016/wordml/cid" xmlns:w16="http://schemas.microsoft.com/office/word/2018/wordml" xmlns:w16sdtdh="http://schemas.microsoft.com/office/word/2020/wordml/sdtdatahash" xmlns:w16se="http://schemas.microsoft.com/office/word/2015/wordml/symex" xmlns:wpg="http://schemas.microsoft.com/office/word/2010/wordprocessingGroup" xmlns:wpi="http://schemas.microsoft.com/office/word/2010/wordprocessingInk" xmlns:wne="http://schemas.microsoft.com/office/word/2006/wordml" xmlns:wps="http://schemas.microsoft.com/office/word/2010/wordprocessingShape" mc:Ignorable="w14 w15 w16se w16cid w16 w16cex w16sdtdh wp14">
   <w:numPicBullet w:numPicBulletId="0">
     <w:pict>
       <v:shapetype id="_x0000_t75" coordsize="21600,21600" o:spt="75" o:preferrelative="t" path="m@4@5l@4@11@9@11@9@5xe" filled="f" stroked="f">
@@ -8659,22 +8539,22 @@
         <v:path o:extrusionok="f" gradientshapeok="t" o:connecttype="rect"/>
         <o:lock v:ext="edit" aspectratio="t"/>
       </v:shapetype>
-      <v:shape id="_x0000_i1065" type="#_x0000_t75" style="width:11.8pt;height:11.8pt" o:bullet="t">
+      <v:shape id="_x0000_i1089" type="#_x0000_t75" style="width:12pt;height:12pt" o:bullet="t">
         <v:imagedata r:id="rId1" o:title="mso1B28"/>
       </v:shape>
     </w:pict>
   </w:numPicBullet>
   <w:numPicBullet w:numPicBulletId="1">
     <w:pict>
-      <v:shape id="_x0000_i1066" type="#_x0000_t75" style="width:467.35pt;height:523.65pt" o:bullet="t">
+      <v:shape id="_x0000_i1090" type="#_x0000_t75" style="width:467.35pt;height:523.35pt" o:bullet="t">
         <v:imagedata r:id="rId2" o:title="146018[1]"/>
       </v:shape>
     </w:pict>
   </w:numPicBullet>
   <w:numPicBullet w:numPicBulletId="2">
     <w:pict>
-      <v:shape id="_x0000_i1067" type="#_x0000_t75" style="width:468.65pt;height:352.15pt" o:bullet="t">
-        <v:imagedata r:id="rId3" o:title="MIT-Web-Loading.jpg"/>
+      <v:shape id="_x0000_i1091" type="#_x0000_t75" style="width:468.65pt;height:352pt" o:bullet="t">
+        <v:imagedata r:id="rId3" o:title="MIT-Web-Loading"/>
       </v:shape>
     </w:pict>
   </w:numPicBullet>
@@ -13419,130 +13299,130 @@
       </w:rPr>
     </w:lvl>
   </w:abstractNum>
-  <w:num w:numId="1" w16cid:durableId="1431896277">
+  <w:num w:numId="1">
     <w:abstractNumId w:val="1"/>
   </w:num>
-  <w:num w:numId="2" w16cid:durableId="1294022648">
+  <w:num w:numId="2">
     <w:abstractNumId w:val="40"/>
   </w:num>
-  <w:num w:numId="3" w16cid:durableId="1400667788">
+  <w:num w:numId="3">
     <w:abstractNumId w:val="11"/>
   </w:num>
-  <w:num w:numId="4" w16cid:durableId="521283890">
+  <w:num w:numId="4">
     <w:abstractNumId w:val="32"/>
   </w:num>
-  <w:num w:numId="5" w16cid:durableId="203950648">
+  <w:num w:numId="5">
     <w:abstractNumId w:val="6"/>
   </w:num>
-  <w:num w:numId="6" w16cid:durableId="643319205">
+  <w:num w:numId="6">
     <w:abstractNumId w:val="10"/>
   </w:num>
-  <w:num w:numId="7" w16cid:durableId="1471172556">
+  <w:num w:numId="7">
     <w:abstractNumId w:val="23"/>
   </w:num>
-  <w:num w:numId="8" w16cid:durableId="1719358298">
+  <w:num w:numId="8">
     <w:abstractNumId w:val="39"/>
   </w:num>
-  <w:num w:numId="9" w16cid:durableId="543444950">
+  <w:num w:numId="9">
     <w:abstractNumId w:val="38"/>
   </w:num>
-  <w:num w:numId="10" w16cid:durableId="1211306994">
+  <w:num w:numId="10">
     <w:abstractNumId w:val="31"/>
   </w:num>
-  <w:num w:numId="11" w16cid:durableId="567228737">
+  <w:num w:numId="11">
     <w:abstractNumId w:val="29"/>
   </w:num>
-  <w:num w:numId="12" w16cid:durableId="1350134537">
+  <w:num w:numId="12">
     <w:abstractNumId w:val="17"/>
   </w:num>
-  <w:num w:numId="13" w16cid:durableId="693925949">
+  <w:num w:numId="13">
     <w:abstractNumId w:val="9"/>
   </w:num>
-  <w:num w:numId="14" w16cid:durableId="963002767">
+  <w:num w:numId="14">
     <w:abstractNumId w:val="30"/>
   </w:num>
-  <w:num w:numId="15" w16cid:durableId="596640348">
+  <w:num w:numId="15">
     <w:abstractNumId w:val="8"/>
   </w:num>
-  <w:num w:numId="16" w16cid:durableId="1555044272">
+  <w:num w:numId="16">
     <w:abstractNumId w:val="13"/>
   </w:num>
-  <w:num w:numId="17" w16cid:durableId="348484063">
+  <w:num w:numId="17">
     <w:abstractNumId w:val="3"/>
   </w:num>
-  <w:num w:numId="18" w16cid:durableId="1690333529">
+  <w:num w:numId="18">
     <w:abstractNumId w:val="36"/>
   </w:num>
-  <w:num w:numId="19" w16cid:durableId="1946619386">
+  <w:num w:numId="19">
     <w:abstractNumId w:val="4"/>
   </w:num>
-  <w:num w:numId="20" w16cid:durableId="1227447905">
+  <w:num w:numId="20">
     <w:abstractNumId w:val="15"/>
   </w:num>
-  <w:num w:numId="21" w16cid:durableId="1578980795">
+  <w:num w:numId="21">
     <w:abstractNumId w:val="28"/>
   </w:num>
-  <w:num w:numId="22" w16cid:durableId="1233347626">
+  <w:num w:numId="22">
     <w:abstractNumId w:val="33"/>
   </w:num>
-  <w:num w:numId="23" w16cid:durableId="1539466850">
+  <w:num w:numId="23">
     <w:abstractNumId w:val="26"/>
   </w:num>
-  <w:num w:numId="24" w16cid:durableId="1015185312">
+  <w:num w:numId="24">
     <w:abstractNumId w:val="18"/>
   </w:num>
-  <w:num w:numId="25" w16cid:durableId="1490947857">
+  <w:num w:numId="25">
     <w:abstractNumId w:val="25"/>
   </w:num>
-  <w:num w:numId="26" w16cid:durableId="351807656">
+  <w:num w:numId="26">
     <w:abstractNumId w:val="5"/>
   </w:num>
-  <w:num w:numId="27" w16cid:durableId="621882778">
+  <w:num w:numId="27">
     <w:abstractNumId w:val="19"/>
   </w:num>
-  <w:num w:numId="28" w16cid:durableId="1498573520">
+  <w:num w:numId="28">
     <w:abstractNumId w:val="12"/>
   </w:num>
-  <w:num w:numId="29" w16cid:durableId="1700858906">
+  <w:num w:numId="29">
     <w:abstractNumId w:val="35"/>
   </w:num>
-  <w:num w:numId="30" w16cid:durableId="243535321">
+  <w:num w:numId="30">
     <w:abstractNumId w:val="22"/>
   </w:num>
-  <w:num w:numId="31" w16cid:durableId="461265085">
+  <w:num w:numId="31">
     <w:abstractNumId w:val="16"/>
   </w:num>
-  <w:num w:numId="32" w16cid:durableId="138615530">
+  <w:num w:numId="32">
     <w:abstractNumId w:val="20"/>
   </w:num>
-  <w:num w:numId="33" w16cid:durableId="909773820">
+  <w:num w:numId="33">
     <w:abstractNumId w:val="27"/>
   </w:num>
-  <w:num w:numId="34" w16cid:durableId="421146117">
+  <w:num w:numId="34">
     <w:abstractNumId w:val="24"/>
   </w:num>
-  <w:num w:numId="35" w16cid:durableId="101153245">
+  <w:num w:numId="35">
     <w:abstractNumId w:val="21"/>
   </w:num>
-  <w:num w:numId="36" w16cid:durableId="1845898678">
+  <w:num w:numId="36">
     <w:abstractNumId w:val="14"/>
   </w:num>
-  <w:num w:numId="37" w16cid:durableId="220093196">
+  <w:num w:numId="37">
     <w:abstractNumId w:val="2"/>
   </w:num>
-  <w:num w:numId="38" w16cid:durableId="2066291214">
+  <w:num w:numId="38">
     <w:abstractNumId w:val="0"/>
   </w:num>
-  <w:num w:numId="39" w16cid:durableId="416102292">
+  <w:num w:numId="39">
     <w:abstractNumId w:val="7"/>
   </w:num>
-  <w:num w:numId="40" w16cid:durableId="2146698728">
+  <w:num w:numId="40">
     <w:abstractNumId w:val="41"/>
   </w:num>
-  <w:num w:numId="41" w16cid:durableId="812872541">
+  <w:num w:numId="41">
     <w:abstractNumId w:val="34"/>
   </w:num>
-  <w:num w:numId="42" w16cid:durableId="42752328">
+  <w:num w:numId="42">
     <w:abstractNumId w:val="37"/>
   </w:num>
   <w:numIdMacAtCleanup w:val="42"/>
@@ -13948,11 +13828,11 @@
     <w:name w:val="Normal"/>
     <w:qFormat/>
   </w:style>
-  <w:style w:type="paragraph" w:styleId="Titre1">
+  <w:style w:type="paragraph" w:styleId="Heading1">
     <w:name w:val="heading 1"/>
     <w:basedOn w:val="Normal"/>
     <w:next w:val="Normal"/>
-    <w:link w:val="Titre1Car"/>
+    <w:link w:val="Heading1Char"/>
     <w:uiPriority w:val="9"/>
     <w:qFormat/>
     <w:rsid w:val="002C7E3F"/>
@@ -13969,11 +13849,11 @@
       <w:szCs w:val="32"/>
     </w:rPr>
   </w:style>
-  <w:style w:type="paragraph" w:styleId="Titre2">
+  <w:style w:type="paragraph" w:styleId="Heading2">
     <w:name w:val="heading 2"/>
     <w:basedOn w:val="Normal"/>
     <w:next w:val="Normal"/>
-    <w:link w:val="Titre2Car"/>
+    <w:link w:val="Heading2Char"/>
     <w:uiPriority w:val="9"/>
     <w:unhideWhenUsed/>
     <w:qFormat/>
@@ -13991,11 +13871,11 @@
       <w:szCs w:val="26"/>
     </w:rPr>
   </w:style>
-  <w:style w:type="paragraph" w:styleId="Titre3">
+  <w:style w:type="paragraph" w:styleId="Heading3">
     <w:name w:val="heading 3"/>
     <w:basedOn w:val="Normal"/>
     <w:next w:val="Normal"/>
-    <w:link w:val="Titre3Car"/>
+    <w:link w:val="Heading3Char"/>
     <w:uiPriority w:val="9"/>
     <w:unhideWhenUsed/>
     <w:qFormat/>
@@ -14013,13 +13893,13 @@
       <w:szCs w:val="24"/>
     </w:rPr>
   </w:style>
-  <w:style w:type="character" w:default="1" w:styleId="Policepardfaut">
+  <w:style w:type="character" w:default="1" w:styleId="DefaultParagraphFont">
     <w:name w:val="Default Paragraph Font"/>
     <w:uiPriority w:val="1"/>
     <w:semiHidden/>
     <w:unhideWhenUsed/>
   </w:style>
-  <w:style w:type="table" w:default="1" w:styleId="TableauNormal">
+  <w:style w:type="table" w:default="1" w:styleId="TableNormal">
     <w:name w:val="Normal Table"/>
     <w:uiPriority w:val="99"/>
     <w:semiHidden/>
@@ -14034,17 +13914,17 @@
       </w:tblCellMar>
     </w:tblPr>
   </w:style>
-  <w:style w:type="numbering" w:default="1" w:styleId="Aucuneliste">
+  <w:style w:type="numbering" w:default="1" w:styleId="NoList">
     <w:name w:val="No List"/>
     <w:uiPriority w:val="99"/>
     <w:semiHidden/>
     <w:unhideWhenUsed/>
   </w:style>
-  <w:style w:type="paragraph" w:styleId="Titre">
+  <w:style w:type="paragraph" w:styleId="Title">
     <w:name w:val="Title"/>
     <w:basedOn w:val="Normal"/>
     <w:next w:val="Normal"/>
-    <w:link w:val="TitreCar"/>
+    <w:link w:val="TitleChar"/>
     <w:uiPriority w:val="10"/>
     <w:qFormat/>
     <w:rsid w:val="002C7E3F"/>
@@ -14060,10 +13940,10 @@
       <w:szCs w:val="56"/>
     </w:rPr>
   </w:style>
-  <w:style w:type="character" w:customStyle="1" w:styleId="TitreCar">
-    <w:name w:val="Titre Car"/>
-    <w:basedOn w:val="Policepardfaut"/>
-    <w:link w:val="Titre"/>
+  <w:style w:type="character" w:customStyle="1" w:styleId="TitleChar">
+    <w:name w:val="Title Char"/>
+    <w:basedOn w:val="DefaultParagraphFont"/>
+    <w:link w:val="Title"/>
     <w:uiPriority w:val="10"/>
     <w:rsid w:val="002C7E3F"/>
     <w:rPr>
@@ -14074,10 +13954,10 @@
       <w:szCs w:val="56"/>
     </w:rPr>
   </w:style>
-  <w:style w:type="character" w:customStyle="1" w:styleId="Titre1Car">
-    <w:name w:val="Titre 1 Car"/>
-    <w:basedOn w:val="Policepardfaut"/>
-    <w:link w:val="Titre1"/>
+  <w:style w:type="character" w:customStyle="1" w:styleId="Heading1Char">
+    <w:name w:val="Heading 1 Char"/>
+    <w:basedOn w:val="DefaultParagraphFont"/>
+    <w:link w:val="Heading1"/>
     <w:uiPriority w:val="9"/>
     <w:rsid w:val="002C7E3F"/>
     <w:rPr>
@@ -14087,10 +13967,10 @@
       <w:szCs w:val="32"/>
     </w:rPr>
   </w:style>
-  <w:style w:type="character" w:customStyle="1" w:styleId="Titre2Car">
-    <w:name w:val="Titre 2 Car"/>
-    <w:basedOn w:val="Policepardfaut"/>
-    <w:link w:val="Titre2"/>
+  <w:style w:type="character" w:customStyle="1" w:styleId="Heading2Char">
+    <w:name w:val="Heading 2 Char"/>
+    <w:basedOn w:val="DefaultParagraphFont"/>
+    <w:link w:val="Heading2"/>
     <w:uiPriority w:val="9"/>
     <w:rsid w:val="002C7E3F"/>
     <w:rPr>
@@ -14100,9 +13980,9 @@
       <w:szCs w:val="26"/>
     </w:rPr>
   </w:style>
-  <w:style w:type="paragraph" w:styleId="En-ttedetabledesmatires">
+  <w:style w:type="paragraph" w:styleId="TOCHeading">
     <w:name w:val="TOC Heading"/>
-    <w:basedOn w:val="Titre1"/>
+    <w:basedOn w:val="Heading1"/>
     <w:next w:val="Normal"/>
     <w:uiPriority w:val="39"/>
     <w:unhideWhenUsed/>
@@ -14115,7 +13995,7 @@
       <w:lang w:val="en-US"/>
     </w:rPr>
   </w:style>
-  <w:style w:type="paragraph" w:styleId="TM1">
+  <w:style w:type="paragraph" w:styleId="TOC1">
     <w:name w:val="toc 1"/>
     <w:basedOn w:val="Normal"/>
     <w:next w:val="Normal"/>
@@ -14127,7 +14007,7 @@
       <w:spacing w:after="100"/>
     </w:pPr>
   </w:style>
-  <w:style w:type="paragraph" w:styleId="TM2">
+  <w:style w:type="paragraph" w:styleId="TOC2">
     <w:name w:val="toc 2"/>
     <w:basedOn w:val="Normal"/>
     <w:next w:val="Normal"/>
@@ -14140,9 +14020,9 @@
       <w:ind w:left="220"/>
     </w:pPr>
   </w:style>
-  <w:style w:type="character" w:styleId="Lienhypertexte">
+  <w:style w:type="character" w:styleId="Hyperlink">
     <w:name w:val="Hyperlink"/>
-    <w:basedOn w:val="Policepardfaut"/>
+    <w:basedOn w:val="DefaultParagraphFont"/>
     <w:uiPriority w:val="99"/>
     <w:unhideWhenUsed/>
     <w:rsid w:val="002C7E3F"/>
@@ -14151,10 +14031,10 @@
       <w:u w:val="single"/>
     </w:rPr>
   </w:style>
-  <w:style w:type="character" w:customStyle="1" w:styleId="Titre3Car">
-    <w:name w:val="Titre 3 Car"/>
-    <w:basedOn w:val="Policepardfaut"/>
-    <w:link w:val="Titre3"/>
+  <w:style w:type="character" w:customStyle="1" w:styleId="Heading3Char">
+    <w:name w:val="Heading 3 Char"/>
+    <w:basedOn w:val="DefaultParagraphFont"/>
+    <w:link w:val="Heading3"/>
     <w:uiPriority w:val="9"/>
     <w:rsid w:val="009640A6"/>
     <w:rPr>
@@ -14164,7 +14044,7 @@
       <w:szCs w:val="24"/>
     </w:rPr>
   </w:style>
-  <w:style w:type="paragraph" w:styleId="TM3">
+  <w:style w:type="paragraph" w:styleId="TOC3">
     <w:name w:val="toc 3"/>
     <w:basedOn w:val="Normal"/>
     <w:next w:val="Normal"/>
@@ -14177,9 +14057,9 @@
       <w:ind w:left="440"/>
     </w:pPr>
   </w:style>
-  <w:style w:type="table" w:styleId="Grilledutableau">
+  <w:style w:type="table" w:styleId="TableGrid">
     <w:name w:val="Table Grid"/>
-    <w:basedOn w:val="TableauNormal"/>
+    <w:basedOn w:val="TableNormal"/>
     <w:uiPriority w:val="39"/>
     <w:rsid w:val="009E0F12"/>
     <w:pPr>
@@ -14196,9 +14076,9 @@
       </w:tblBorders>
     </w:tblPr>
   </w:style>
-  <w:style w:type="table" w:styleId="Tableausimple1">
+  <w:style w:type="table" w:styleId="PlainTable1">
     <w:name w:val="Plain Table 1"/>
-    <w:basedOn w:val="TableauNormal"/>
+    <w:basedOn w:val="TableNormal"/>
     <w:uiPriority w:val="41"/>
     <w:rsid w:val="009E0F12"/>
     <w:pPr>
@@ -14259,9 +14139,9 @@
       </w:tcPr>
     </w:tblStylePr>
   </w:style>
-  <w:style w:type="table" w:styleId="Tableausimple3">
+  <w:style w:type="table" w:styleId="PlainTable3">
     <w:name w:val="Plain Table 3"/>
-    <w:basedOn w:val="TableauNormal"/>
+    <w:basedOn w:val="TableNormal"/>
     <w:uiPriority w:val="43"/>
     <w:rsid w:val="009E0F12"/>
     <w:pPr>
@@ -14352,9 +14232,9 @@
       </w:tcPr>
     </w:tblStylePr>
   </w:style>
-  <w:style w:type="table" w:styleId="TableauListe1Clair-Accentuation2">
+  <w:style w:type="table" w:styleId="ListTable1Light-Accent2">
     <w:name w:val="List Table 1 Light Accent 2"/>
-    <w:basedOn w:val="TableauNormal"/>
+    <w:basedOn w:val="TableNormal"/>
     <w:uiPriority w:val="46"/>
     <w:rsid w:val="00556CB3"/>
     <w:pPr>
@@ -14413,9 +14293,9 @@
       </w:tcPr>
     </w:tblStylePr>
   </w:style>
-  <w:style w:type="table" w:styleId="TableauListe1Clair-Accentuation1">
+  <w:style w:type="table" w:styleId="ListTable1Light-Accent1">
     <w:name w:val="List Table 1 Light Accent 1"/>
-    <w:basedOn w:val="TableauNormal"/>
+    <w:basedOn w:val="TableNormal"/>
     <w:uiPriority w:val="46"/>
     <w:rsid w:val="00556CB3"/>
     <w:pPr>
@@ -14474,9 +14354,9 @@
       </w:tcPr>
     </w:tblStylePr>
   </w:style>
-  <w:style w:type="paragraph" w:styleId="Sansinterligne">
+  <w:style w:type="paragraph" w:styleId="NoSpacing">
     <w:name w:val="No Spacing"/>
-    <w:link w:val="SansinterligneCar"/>
+    <w:link w:val="NoSpacingChar"/>
     <w:uiPriority w:val="1"/>
     <w:qFormat/>
     <w:rsid w:val="00ED1D8D"/>
@@ -14488,10 +14368,10 @@
       <w:lang w:val="en-US"/>
     </w:rPr>
   </w:style>
-  <w:style w:type="character" w:customStyle="1" w:styleId="SansinterligneCar">
-    <w:name w:val="Sans interligne Car"/>
-    <w:basedOn w:val="Policepardfaut"/>
-    <w:link w:val="Sansinterligne"/>
+  <w:style w:type="character" w:customStyle="1" w:styleId="NoSpacingChar">
+    <w:name w:val="No Spacing Char"/>
+    <w:basedOn w:val="DefaultParagraphFont"/>
+    <w:link w:val="NoSpacing"/>
     <w:uiPriority w:val="1"/>
     <w:rsid w:val="00ED1D8D"/>
     <w:rPr>
@@ -14499,7 +14379,7 @@
       <w:lang w:val="en-US"/>
     </w:rPr>
   </w:style>
-  <w:style w:type="paragraph" w:styleId="Paragraphedeliste">
+  <w:style w:type="paragraph" w:styleId="ListParagraph">
     <w:name w:val="List Paragraph"/>
     <w:basedOn w:val="Normal"/>
     <w:uiPriority w:val="34"/>
@@ -14510,9 +14390,9 @@
       <w:contextualSpacing/>
     </w:pPr>
   </w:style>
-  <w:style w:type="character" w:styleId="Mentionnonrsolue">
+  <w:style w:type="character" w:styleId="UnresolvedMention">
     <w:name w:val="Unresolved Mention"/>
-    <w:basedOn w:val="Policepardfaut"/>
+    <w:basedOn w:val="DefaultParagraphFont"/>
     <w:uiPriority w:val="99"/>
     <w:semiHidden/>
     <w:unhideWhenUsed/>
@@ -14522,7 +14402,7 @@
       <w:shd w:val="clear" w:color="auto" w:fill="E1DFDD"/>
     </w:rPr>
   </w:style>
-  <w:style w:type="paragraph" w:styleId="Lgende">
+  <w:style w:type="paragraph" w:styleId="Caption">
     <w:name w:val="caption"/>
     <w:basedOn w:val="Normal"/>
     <w:next w:val="Normal"/>
@@ -14541,10 +14421,10 @@
       <w:szCs w:val="18"/>
     </w:rPr>
   </w:style>
-  <w:style w:type="paragraph" w:styleId="En-tte">
+  <w:style w:type="paragraph" w:styleId="Header">
     <w:name w:val="header"/>
     <w:basedOn w:val="Normal"/>
-    <w:link w:val="En-tteCar"/>
+    <w:link w:val="HeaderChar"/>
     <w:uiPriority w:val="99"/>
     <w:unhideWhenUsed/>
     <w:rsid w:val="00DB5C25"/>
@@ -14556,17 +14436,17 @@
       <w:spacing w:after="0" w:line="240" w:lineRule="auto"/>
     </w:pPr>
   </w:style>
-  <w:style w:type="character" w:customStyle="1" w:styleId="En-tteCar">
-    <w:name w:val="En-tête Car"/>
-    <w:basedOn w:val="Policepardfaut"/>
-    <w:link w:val="En-tte"/>
+  <w:style w:type="character" w:customStyle="1" w:styleId="HeaderChar">
+    <w:name w:val="Header Char"/>
+    <w:basedOn w:val="DefaultParagraphFont"/>
+    <w:link w:val="Header"/>
     <w:uiPriority w:val="99"/>
     <w:rsid w:val="00DB5C25"/>
   </w:style>
-  <w:style w:type="paragraph" w:styleId="Pieddepage">
+  <w:style w:type="paragraph" w:styleId="Footer">
     <w:name w:val="footer"/>
     <w:basedOn w:val="Normal"/>
-    <w:link w:val="PieddepageCar"/>
+    <w:link w:val="FooterChar"/>
     <w:uiPriority w:val="99"/>
     <w:unhideWhenUsed/>
     <w:rsid w:val="00DB5C25"/>
@@ -14578,10 +14458,10 @@
       <w:spacing w:after="0" w:line="240" w:lineRule="auto"/>
     </w:pPr>
   </w:style>
-  <w:style w:type="character" w:customStyle="1" w:styleId="PieddepageCar">
-    <w:name w:val="Pied de page Car"/>
-    <w:basedOn w:val="Policepardfaut"/>
-    <w:link w:val="Pieddepage"/>
+  <w:style w:type="character" w:customStyle="1" w:styleId="FooterChar">
+    <w:name w:val="Footer Char"/>
+    <w:basedOn w:val="DefaultParagraphFont"/>
+    <w:link w:val="Footer"/>
     <w:uiPriority w:val="99"/>
     <w:rsid w:val="00DB5C25"/>
   </w:style>

</xml_diff>